<commit_message>
# update figure 2
</commit_message>
<xml_diff>
--- a/Plots and tables/pairwise_contrasts_sp_leadership_model_Table1.docx
+++ b/Plots and tables/pairwise_contrasts_sp_leadership_model_Table1.docx
@@ -58,6 +58,7 @@
           </w:tcPr>
           <w:p>
             <w:pPr>
+              <w:pStyle w:val="Normal"/>
               <w:jc w:val="left"/>
               <w:pBdr>
                 <w:bottom w:val="none" w:sz="0" w:space="0" w:color="000000"/>
@@ -110,6 +111,7 @@
           </w:tcPr>
           <w:p>
             <w:pPr>
+              <w:pStyle w:val="Normal"/>
               <w:jc w:val="left"/>
               <w:pBdr>
                 <w:bottom w:val="none" w:sz="0" w:space="0" w:color="000000"/>
@@ -162,6 +164,7 @@
           </w:tcPr>
           <w:p>
             <w:pPr>
+              <w:pStyle w:val="Normal"/>
               <w:jc w:val="right"/>
               <w:pBdr>
                 <w:bottom w:val="none" w:sz="0" w:space="0" w:color="000000"/>
@@ -214,6 +217,7 @@
           </w:tcPr>
           <w:p>
             <w:pPr>
+              <w:pStyle w:val="Normal"/>
               <w:jc w:val="right"/>
               <w:pBdr>
                 <w:bottom w:val="none" w:sz="0" w:space="0" w:color="000000"/>
@@ -266,6 +270,7 @@
           </w:tcPr>
           <w:p>
             <w:pPr>
+              <w:pStyle w:val="Normal"/>
               <w:jc w:val="right"/>
               <w:pBdr>
                 <w:bottom w:val="none" w:sz="0" w:space="0" w:color="000000"/>
@@ -324,6 +329,7 @@
           </w:tcPr>
           <w:p>
             <w:pPr>
+              <w:pStyle w:val="Normal"/>
               <w:jc w:val="left"/>
               <w:pBdr>
                 <w:bottom w:val="none" w:sz="0" w:space="0" w:color="000000"/>
@@ -376,6 +382,7 @@
           </w:tcPr>
           <w:p>
             <w:pPr>
+              <w:pStyle w:val="Normal"/>
               <w:jc w:val="left"/>
               <w:pBdr>
                 <w:bottom w:val="none" w:sz="0" w:space="0" w:color="000000"/>
@@ -428,6 +435,7 @@
           </w:tcPr>
           <w:p>
             <w:pPr>
+              <w:pStyle w:val="Normal"/>
               <w:jc w:val="right"/>
               <w:pBdr>
                 <w:bottom w:val="none" w:sz="0" w:space="0" w:color="000000"/>
@@ -457,7 +465,7 @@
                 <w:szCs w:val="22"/>
                 <w:color w:val="000000"/>
               </w:rPr>
-              <w:t xml:space="preserve">1.31</w:t>
+              <w:t xml:space="preserve">0.97</w:t>
             </w:r>
           </w:p>
         </w:tc>
@@ -480,6 +488,7 @@
           </w:tcPr>
           <w:p>
             <w:pPr>
+              <w:pStyle w:val="Normal"/>
               <w:jc w:val="right"/>
               <w:pBdr>
                 <w:bottom w:val="none" w:sz="0" w:space="0" w:color="000000"/>
@@ -509,7 +518,7 @@
                 <w:szCs w:val="22"/>
                 <w:color w:val="000000"/>
               </w:rPr>
-              <w:t xml:space="preserve">0.68</w:t>
+              <w:t xml:space="preserve">0.56</w:t>
             </w:r>
           </w:p>
         </w:tc>
@@ -532,6 +541,7 @@
           </w:tcPr>
           <w:p>
             <w:pPr>
+              <w:pStyle w:val="Normal"/>
               <w:jc w:val="right"/>
               <w:pBdr>
                 <w:bottom w:val="none" w:sz="0" w:space="0" w:color="000000"/>
@@ -561,7 +571,7 @@
                 <w:szCs w:val="22"/>
                 <w:color w:val="000000"/>
               </w:rPr>
-              <w:t xml:space="preserve">2.50</w:t>
+              <w:t xml:space="preserve">1.60</w:t>
             </w:r>
           </w:p>
         </w:tc>
@@ -590,6 +600,7 @@
           </w:tcPr>
           <w:p>
             <w:pPr>
+              <w:pStyle w:val="Normal"/>
               <w:jc w:val="left"/>
               <w:pBdr>
                 <w:bottom w:val="none" w:sz="0" w:space="0" w:color="000000"/>
@@ -642,6 +653,7 @@
           </w:tcPr>
           <w:p>
             <w:pPr>
+              <w:pStyle w:val="Normal"/>
               <w:jc w:val="left"/>
               <w:pBdr>
                 <w:bottom w:val="none" w:sz="0" w:space="0" w:color="000000"/>
@@ -694,6 +706,7 @@
           </w:tcPr>
           <w:p>
             <w:pPr>
+              <w:pStyle w:val="Normal"/>
               <w:jc w:val="right"/>
               <w:pBdr>
                 <w:bottom w:val="none" w:sz="0" w:space="0" w:color="000000"/>
@@ -723,29 +736,30 @@
                 <w:szCs w:val="22"/>
                 <w:color w:val="000000"/>
               </w:rPr>
-              <w:t xml:space="preserve">0.26</w:t>
-            </w:r>
-          </w:p>
-        </w:tc>
-        <w:tc>
-          <w:tcPr>
-            <w:tcBorders>
-              <w:bottom w:val="none" w:sz="0" w:space="0" w:color="000000"/>
-              <w:top w:val="none" w:sz="0" w:space="0" w:color="000000"/>
-              <w:left w:val="none" w:sz="0" w:space="0" w:color="000000"/>
-              <w:right w:val="none" w:sz="0" w:space="0" w:color="000000"/>
-            </w:tcBorders>
-            <w:shd w:val="clear" w:color="auto" w:fill="FFFFFF"/>
-            <w:tcMar>
-              <w:top w:w="0" w:type="dxa"/>
-              <w:bottom w:w="0" w:type="dxa"/>
-              <w:left w:w="0" w:type="dxa"/>
-              <w:right w:w="0" w:type="dxa"/>
-            </w:tcMar>
-            <w:vAlign w:val="center"/>
-          </w:tcPr>
-          <w:p>
-            <w:pPr>
+              <w:t xml:space="preserve">0.75</w:t>
+            </w:r>
+          </w:p>
+        </w:tc>
+        <w:tc>
+          <w:tcPr>
+            <w:tcBorders>
+              <w:bottom w:val="none" w:sz="0" w:space="0" w:color="000000"/>
+              <w:top w:val="none" w:sz="0" w:space="0" w:color="000000"/>
+              <w:left w:val="none" w:sz="0" w:space="0" w:color="000000"/>
+              <w:right w:val="none" w:sz="0" w:space="0" w:color="000000"/>
+            </w:tcBorders>
+            <w:shd w:val="clear" w:color="auto" w:fill="FFFFFF"/>
+            <w:tcMar>
+              <w:top w:w="0" w:type="dxa"/>
+              <w:bottom w:w="0" w:type="dxa"/>
+              <w:left w:w="0" w:type="dxa"/>
+              <w:right w:w="0" w:type="dxa"/>
+            </w:tcMar>
+            <w:vAlign w:val="center"/>
+          </w:tcPr>
+          <w:p>
+            <w:pPr>
+              <w:pStyle w:val="Normal"/>
               <w:jc w:val="right"/>
               <w:pBdr>
                 <w:bottom w:val="none" w:sz="0" w:space="0" w:color="000000"/>
@@ -775,29 +789,30 @@
                 <w:szCs w:val="22"/>
                 <w:color w:val="000000"/>
               </w:rPr>
-              <w:t xml:space="preserve">0.11</w:t>
-            </w:r>
-          </w:p>
-        </w:tc>
-        <w:tc>
-          <w:tcPr>
-            <w:tcBorders>
-              <w:bottom w:val="none" w:sz="0" w:space="0" w:color="000000"/>
-              <w:top w:val="none" w:sz="0" w:space="0" w:color="000000"/>
-              <w:left w:val="none" w:sz="0" w:space="0" w:color="000000"/>
-              <w:right w:val="none" w:sz="0" w:space="0" w:color="000000"/>
-            </w:tcBorders>
-            <w:shd w:val="clear" w:color="auto" w:fill="FFFFFF"/>
-            <w:tcMar>
-              <w:top w:w="0" w:type="dxa"/>
-              <w:bottom w:w="0" w:type="dxa"/>
-              <w:left w:w="0" w:type="dxa"/>
-              <w:right w:w="0" w:type="dxa"/>
-            </w:tcMar>
-            <w:vAlign w:val="center"/>
-          </w:tcPr>
-          <w:p>
-            <w:pPr>
+              <w:t xml:space="preserve">0.45</w:t>
+            </w:r>
+          </w:p>
+        </w:tc>
+        <w:tc>
+          <w:tcPr>
+            <w:tcBorders>
+              <w:bottom w:val="none" w:sz="0" w:space="0" w:color="000000"/>
+              <w:top w:val="none" w:sz="0" w:space="0" w:color="000000"/>
+              <w:left w:val="none" w:sz="0" w:space="0" w:color="000000"/>
+              <w:right w:val="none" w:sz="0" w:space="0" w:color="000000"/>
+            </w:tcBorders>
+            <w:shd w:val="clear" w:color="auto" w:fill="FFFFFF"/>
+            <w:tcMar>
+              <w:top w:w="0" w:type="dxa"/>
+              <w:bottom w:w="0" w:type="dxa"/>
+              <w:left w:w="0" w:type="dxa"/>
+              <w:right w:w="0" w:type="dxa"/>
+            </w:tcMar>
+            <w:vAlign w:val="center"/>
+          </w:tcPr>
+          <w:p>
+            <w:pPr>
+              <w:pStyle w:val="Normal"/>
               <w:jc w:val="right"/>
               <w:pBdr>
                 <w:bottom w:val="none" w:sz="0" w:space="0" w:color="000000"/>
@@ -827,14 +842,14 @@
                 <w:szCs w:val="22"/>
                 <w:color w:val="000000"/>
               </w:rPr>
-              <w:t xml:space="preserve">0.68</w:t>
+              <w:t xml:space="preserve">1.20</w:t>
             </w:r>
           </w:p>
         </w:tc>
       </w:tr>
       <w:tr>
         <w:trPr>
-          <w:trHeight w:val="572" w:hRule="auto"/>
+          <w:trHeight w:val="571" w:hRule="auto"/>
         </w:trPr>
         body 3
         <w:tc>
@@ -856,6 +871,7 @@
           </w:tcPr>
           <w:p>
             <w:pPr>
+              <w:pStyle w:val="Normal"/>
               <w:jc w:val="left"/>
               <w:pBdr>
                 <w:bottom w:val="none" w:sz="0" w:space="0" w:color="000000"/>
@@ -908,6 +924,7 @@
           </w:tcPr>
           <w:p>
             <w:pPr>
+              <w:pStyle w:val="Normal"/>
               <w:jc w:val="left"/>
               <w:pBdr>
                 <w:bottom w:val="none" w:sz="0" w:space="0" w:color="000000"/>
@@ -960,6 +977,7 @@
           </w:tcPr>
           <w:p>
             <w:pPr>
+              <w:pStyle w:val="Normal"/>
               <w:jc w:val="right"/>
               <w:pBdr>
                 <w:bottom w:val="none" w:sz="0" w:space="0" w:color="000000"/>
@@ -989,29 +1007,30 @@
                 <w:szCs w:val="22"/>
                 <w:color w:val="000000"/>
               </w:rPr>
-              <w:t xml:space="preserve">0.09</w:t>
-            </w:r>
-          </w:p>
-        </w:tc>
-        <w:tc>
-          <w:tcPr>
-            <w:tcBorders>
-              <w:bottom w:val="none" w:sz="0" w:space="0" w:color="000000"/>
-              <w:top w:val="none" w:sz="0" w:space="0" w:color="000000"/>
-              <w:left w:val="none" w:sz="0" w:space="0" w:color="000000"/>
-              <w:right w:val="none" w:sz="0" w:space="0" w:color="000000"/>
-            </w:tcBorders>
-            <w:shd w:val="clear" w:color="auto" w:fill="FFFFFF"/>
-            <w:tcMar>
-              <w:top w:w="0" w:type="dxa"/>
-              <w:bottom w:w="0" w:type="dxa"/>
-              <w:left w:w="0" w:type="dxa"/>
-              <w:right w:w="0" w:type="dxa"/>
-            </w:tcMar>
-            <w:vAlign w:val="center"/>
-          </w:tcPr>
-          <w:p>
-            <w:pPr>
+              <w:t xml:space="preserve">0.71</w:t>
+            </w:r>
+          </w:p>
+        </w:tc>
+        <w:tc>
+          <w:tcPr>
+            <w:tcBorders>
+              <w:bottom w:val="none" w:sz="0" w:space="0" w:color="000000"/>
+              <w:top w:val="none" w:sz="0" w:space="0" w:color="000000"/>
+              <w:left w:val="none" w:sz="0" w:space="0" w:color="000000"/>
+              <w:right w:val="none" w:sz="0" w:space="0" w:color="000000"/>
+            </w:tcBorders>
+            <w:shd w:val="clear" w:color="auto" w:fill="FFFFFF"/>
+            <w:tcMar>
+              <w:top w:w="0" w:type="dxa"/>
+              <w:bottom w:w="0" w:type="dxa"/>
+              <w:left w:w="0" w:type="dxa"/>
+              <w:right w:w="0" w:type="dxa"/>
+            </w:tcMar>
+            <w:vAlign w:val="center"/>
+          </w:tcPr>
+          <w:p>
+            <w:pPr>
+              <w:pStyle w:val="Normal"/>
               <w:jc w:val="right"/>
               <w:pBdr>
                 <w:bottom w:val="none" w:sz="0" w:space="0" w:color="000000"/>
@@ -1041,29 +1060,30 @@
                 <w:szCs w:val="22"/>
                 <w:color w:val="000000"/>
               </w:rPr>
-              <w:t xml:space="preserve">0.02</w:t>
-            </w:r>
-          </w:p>
-        </w:tc>
-        <w:tc>
-          <w:tcPr>
-            <w:tcBorders>
-              <w:bottom w:val="none" w:sz="0" w:space="0" w:color="000000"/>
-              <w:top w:val="none" w:sz="0" w:space="0" w:color="000000"/>
-              <w:left w:val="none" w:sz="0" w:space="0" w:color="000000"/>
-              <w:right w:val="none" w:sz="0" w:space="0" w:color="000000"/>
-            </w:tcBorders>
-            <w:shd w:val="clear" w:color="auto" w:fill="FFFFFF"/>
-            <w:tcMar>
-              <w:top w:w="0" w:type="dxa"/>
-              <w:bottom w:w="0" w:type="dxa"/>
-              <w:left w:w="0" w:type="dxa"/>
-              <w:right w:w="0" w:type="dxa"/>
-            </w:tcMar>
-            <w:vAlign w:val="center"/>
-          </w:tcPr>
-          <w:p>
-            <w:pPr>
+              <w:t xml:space="preserve">0.41</w:t>
+            </w:r>
+          </w:p>
+        </w:tc>
+        <w:tc>
+          <w:tcPr>
+            <w:tcBorders>
+              <w:bottom w:val="none" w:sz="0" w:space="0" w:color="000000"/>
+              <w:top w:val="none" w:sz="0" w:space="0" w:color="000000"/>
+              <w:left w:val="none" w:sz="0" w:space="0" w:color="000000"/>
+              <w:right w:val="none" w:sz="0" w:space="0" w:color="000000"/>
+            </w:tcBorders>
+            <w:shd w:val="clear" w:color="auto" w:fill="FFFFFF"/>
+            <w:tcMar>
+              <w:top w:w="0" w:type="dxa"/>
+              <w:bottom w:w="0" w:type="dxa"/>
+              <w:left w:w="0" w:type="dxa"/>
+              <w:right w:w="0" w:type="dxa"/>
+            </w:tcMar>
+            <w:vAlign w:val="center"/>
+          </w:tcPr>
+          <w:p>
+            <w:pPr>
+              <w:pStyle w:val="Normal"/>
               <w:jc w:val="right"/>
               <w:pBdr>
                 <w:bottom w:val="none" w:sz="0" w:space="0" w:color="000000"/>
@@ -1093,7 +1113,7 @@
                 <w:szCs w:val="22"/>
                 <w:color w:val="000000"/>
               </w:rPr>
-              <w:t xml:space="preserve">0.36</w:t>
+              <w:t xml:space="preserve">1.18</w:t>
             </w:r>
           </w:p>
         </w:tc>
@@ -1122,6 +1142,7 @@
           </w:tcPr>
           <w:p>
             <w:pPr>
+              <w:pStyle w:val="Normal"/>
               <w:jc w:val="left"/>
               <w:pBdr>
                 <w:bottom w:val="none" w:sz="0" w:space="0" w:color="000000"/>
@@ -1174,6 +1195,7 @@
           </w:tcPr>
           <w:p>
             <w:pPr>
+              <w:pStyle w:val="Normal"/>
               <w:jc w:val="left"/>
               <w:pBdr>
                 <w:bottom w:val="none" w:sz="0" w:space="0" w:color="000000"/>
@@ -1226,6 +1248,7 @@
           </w:tcPr>
           <w:p>
             <w:pPr>
+              <w:pStyle w:val="Normal"/>
               <w:jc w:val="right"/>
               <w:pBdr>
                 <w:bottom w:val="none" w:sz="0" w:space="0" w:color="000000"/>
@@ -1255,29 +1278,30 @@
                 <w:szCs w:val="22"/>
                 <w:color w:val="000000"/>
               </w:rPr>
-              <w:t xml:space="preserve">0.20</w:t>
-            </w:r>
-          </w:p>
-        </w:tc>
-        <w:tc>
-          <w:tcPr>
-            <w:tcBorders>
-              <w:bottom w:val="none" w:sz="0" w:space="0" w:color="000000"/>
-              <w:top w:val="none" w:sz="0" w:space="0" w:color="000000"/>
-              <w:left w:val="none" w:sz="0" w:space="0" w:color="000000"/>
-              <w:right w:val="none" w:sz="0" w:space="0" w:color="000000"/>
-            </w:tcBorders>
-            <w:shd w:val="clear" w:color="auto" w:fill="FFFFFF"/>
-            <w:tcMar>
-              <w:top w:w="0" w:type="dxa"/>
-              <w:bottom w:w="0" w:type="dxa"/>
-              <w:left w:w="0" w:type="dxa"/>
-              <w:right w:w="0" w:type="dxa"/>
-            </w:tcMar>
-            <w:vAlign w:val="center"/>
-          </w:tcPr>
-          <w:p>
-            <w:pPr>
+              <w:t xml:space="preserve">0.77</w:t>
+            </w:r>
+          </w:p>
+        </w:tc>
+        <w:tc>
+          <w:tcPr>
+            <w:tcBorders>
+              <w:bottom w:val="none" w:sz="0" w:space="0" w:color="000000"/>
+              <w:top w:val="none" w:sz="0" w:space="0" w:color="000000"/>
+              <w:left w:val="none" w:sz="0" w:space="0" w:color="000000"/>
+              <w:right w:val="none" w:sz="0" w:space="0" w:color="000000"/>
+            </w:tcBorders>
+            <w:shd w:val="clear" w:color="auto" w:fill="FFFFFF"/>
+            <w:tcMar>
+              <w:top w:w="0" w:type="dxa"/>
+              <w:bottom w:w="0" w:type="dxa"/>
+              <w:left w:w="0" w:type="dxa"/>
+              <w:right w:w="0" w:type="dxa"/>
+            </w:tcMar>
+            <w:vAlign w:val="center"/>
+          </w:tcPr>
+          <w:p>
+            <w:pPr>
+              <w:pStyle w:val="Normal"/>
               <w:jc w:val="right"/>
               <w:pBdr>
                 <w:bottom w:val="none" w:sz="0" w:space="0" w:color="000000"/>
@@ -1307,29 +1331,30 @@
                 <w:szCs w:val="22"/>
                 <w:color w:val="000000"/>
               </w:rPr>
-              <w:t xml:space="preserve">0.10</w:t>
-            </w:r>
-          </w:p>
-        </w:tc>
-        <w:tc>
-          <w:tcPr>
-            <w:tcBorders>
-              <w:bottom w:val="none" w:sz="0" w:space="0" w:color="000000"/>
-              <w:top w:val="none" w:sz="0" w:space="0" w:color="000000"/>
-              <w:left w:val="none" w:sz="0" w:space="0" w:color="000000"/>
-              <w:right w:val="none" w:sz="0" w:space="0" w:color="000000"/>
-            </w:tcBorders>
-            <w:shd w:val="clear" w:color="auto" w:fill="FFFFFF"/>
-            <w:tcMar>
-              <w:top w:w="0" w:type="dxa"/>
-              <w:bottom w:w="0" w:type="dxa"/>
-              <w:left w:w="0" w:type="dxa"/>
-              <w:right w:w="0" w:type="dxa"/>
-            </w:tcMar>
-            <w:vAlign w:val="center"/>
-          </w:tcPr>
-          <w:p>
-            <w:pPr>
+              <w:t xml:space="preserve">0.51</w:t>
+            </w:r>
+          </w:p>
+        </w:tc>
+        <w:tc>
+          <w:tcPr>
+            <w:tcBorders>
+              <w:bottom w:val="none" w:sz="0" w:space="0" w:color="000000"/>
+              <w:top w:val="none" w:sz="0" w:space="0" w:color="000000"/>
+              <w:left w:val="none" w:sz="0" w:space="0" w:color="000000"/>
+              <w:right w:val="none" w:sz="0" w:space="0" w:color="000000"/>
+            </w:tcBorders>
+            <w:shd w:val="clear" w:color="auto" w:fill="FFFFFF"/>
+            <w:tcMar>
+              <w:top w:w="0" w:type="dxa"/>
+              <w:bottom w:w="0" w:type="dxa"/>
+              <w:left w:w="0" w:type="dxa"/>
+              <w:right w:w="0" w:type="dxa"/>
+            </w:tcMar>
+            <w:vAlign w:val="center"/>
+          </w:tcPr>
+          <w:p>
+            <w:pPr>
+              <w:pStyle w:val="Normal"/>
               <w:jc w:val="right"/>
               <w:pBdr>
                 <w:bottom w:val="none" w:sz="0" w:space="0" w:color="000000"/>
@@ -1359,7 +1384,7 @@
                 <w:szCs w:val="22"/>
                 <w:color w:val="000000"/>
               </w:rPr>
-              <w:t xml:space="preserve">0.47</w:t>
+              <w:t xml:space="preserve">1.17</w:t>
             </w:r>
           </w:p>
         </w:tc>
@@ -1388,6 +1413,7 @@
           </w:tcPr>
           <w:p>
             <w:pPr>
+              <w:pStyle w:val="Normal"/>
               <w:jc w:val="left"/>
               <w:pBdr>
                 <w:bottom w:val="none" w:sz="0" w:space="0" w:color="000000"/>
@@ -1440,6 +1466,7 @@
           </w:tcPr>
           <w:p>
             <w:pPr>
+              <w:pStyle w:val="Normal"/>
               <w:jc w:val="left"/>
               <w:pBdr>
                 <w:bottom w:val="none" w:sz="0" w:space="0" w:color="000000"/>
@@ -1492,6 +1519,7 @@
           </w:tcPr>
           <w:p>
             <w:pPr>
+              <w:pStyle w:val="Normal"/>
               <w:jc w:val="right"/>
               <w:pBdr>
                 <w:bottom w:val="none" w:sz="0" w:space="0" w:color="000000"/>
@@ -1521,29 +1549,30 @@
                 <w:szCs w:val="22"/>
                 <w:color w:val="000000"/>
               </w:rPr>
-              <w:t xml:space="preserve">0.07</w:t>
-            </w:r>
-          </w:p>
-        </w:tc>
-        <w:tc>
-          <w:tcPr>
-            <w:tcBorders>
-              <w:bottom w:val="none" w:sz="0" w:space="0" w:color="000000"/>
-              <w:top w:val="none" w:sz="0" w:space="0" w:color="000000"/>
-              <w:left w:val="none" w:sz="0" w:space="0" w:color="000000"/>
-              <w:right w:val="none" w:sz="0" w:space="0" w:color="000000"/>
-            </w:tcBorders>
-            <w:shd w:val="clear" w:color="auto" w:fill="FFFFFF"/>
-            <w:tcMar>
-              <w:top w:w="0" w:type="dxa"/>
-              <w:bottom w:w="0" w:type="dxa"/>
-              <w:left w:w="0" w:type="dxa"/>
-              <w:right w:w="0" w:type="dxa"/>
-            </w:tcMar>
-            <w:vAlign w:val="center"/>
-          </w:tcPr>
-          <w:p>
-            <w:pPr>
+              <w:t xml:space="preserve">0.73</w:t>
+            </w:r>
+          </w:p>
+        </w:tc>
+        <w:tc>
+          <w:tcPr>
+            <w:tcBorders>
+              <w:bottom w:val="none" w:sz="0" w:space="0" w:color="000000"/>
+              <w:top w:val="none" w:sz="0" w:space="0" w:color="000000"/>
+              <w:left w:val="none" w:sz="0" w:space="0" w:color="000000"/>
+              <w:right w:val="none" w:sz="0" w:space="0" w:color="000000"/>
+            </w:tcBorders>
+            <w:shd w:val="clear" w:color="auto" w:fill="FFFFFF"/>
+            <w:tcMar>
+              <w:top w:w="0" w:type="dxa"/>
+              <w:bottom w:w="0" w:type="dxa"/>
+              <w:left w:w="0" w:type="dxa"/>
+              <w:right w:w="0" w:type="dxa"/>
+            </w:tcMar>
+            <w:vAlign w:val="center"/>
+          </w:tcPr>
+          <w:p>
+            <w:pPr>
+              <w:pStyle w:val="Normal"/>
               <w:jc w:val="right"/>
               <w:pBdr>
                 <w:bottom w:val="none" w:sz="0" w:space="0" w:color="000000"/>
@@ -1573,29 +1602,30 @@
                 <w:szCs w:val="22"/>
                 <w:color w:val="000000"/>
               </w:rPr>
-              <w:t xml:space="preserve">0.02</w:t>
-            </w:r>
-          </w:p>
-        </w:tc>
-        <w:tc>
-          <w:tcPr>
-            <w:tcBorders>
-              <w:bottom w:val="none" w:sz="0" w:space="0" w:color="000000"/>
-              <w:top w:val="none" w:sz="0" w:space="0" w:color="000000"/>
-              <w:left w:val="none" w:sz="0" w:space="0" w:color="000000"/>
-              <w:right w:val="none" w:sz="0" w:space="0" w:color="000000"/>
-            </w:tcBorders>
-            <w:shd w:val="clear" w:color="auto" w:fill="FFFFFF"/>
-            <w:tcMar>
-              <w:top w:w="0" w:type="dxa"/>
-              <w:bottom w:w="0" w:type="dxa"/>
-              <w:left w:w="0" w:type="dxa"/>
-              <w:right w:w="0" w:type="dxa"/>
-            </w:tcMar>
-            <w:vAlign w:val="center"/>
-          </w:tcPr>
-          <w:p>
-            <w:pPr>
+              <w:t xml:space="preserve">0.47</w:t>
+            </w:r>
+          </w:p>
+        </w:tc>
+        <w:tc>
+          <w:tcPr>
+            <w:tcBorders>
+              <w:bottom w:val="none" w:sz="0" w:space="0" w:color="000000"/>
+              <w:top w:val="none" w:sz="0" w:space="0" w:color="000000"/>
+              <w:left w:val="none" w:sz="0" w:space="0" w:color="000000"/>
+              <w:right w:val="none" w:sz="0" w:space="0" w:color="000000"/>
+            </w:tcBorders>
+            <w:shd w:val="clear" w:color="auto" w:fill="FFFFFF"/>
+            <w:tcMar>
+              <w:top w:w="0" w:type="dxa"/>
+              <w:bottom w:w="0" w:type="dxa"/>
+              <w:left w:w="0" w:type="dxa"/>
+              <w:right w:w="0" w:type="dxa"/>
+            </w:tcMar>
+            <w:vAlign w:val="center"/>
+          </w:tcPr>
+          <w:p>
+            <w:pPr>
+              <w:pStyle w:val="Normal"/>
               <w:jc w:val="right"/>
               <w:pBdr>
                 <w:bottom w:val="none" w:sz="0" w:space="0" w:color="000000"/>
@@ -1625,7 +1655,7 @@
                 <w:szCs w:val="22"/>
                 <w:color w:val="000000"/>
               </w:rPr>
-              <w:t xml:space="preserve">0.24</w:t>
+              <w:t xml:space="preserve">1.11</w:t>
             </w:r>
           </w:p>
         </w:tc>
@@ -1654,6 +1684,7 @@
           </w:tcPr>
           <w:p>
             <w:pPr>
+              <w:pStyle w:val="Normal"/>
               <w:jc w:val="left"/>
               <w:pBdr>
                 <w:bottom w:val="none" w:sz="0" w:space="0" w:color="000000"/>
@@ -1706,6 +1737,7 @@
           </w:tcPr>
           <w:p>
             <w:pPr>
+              <w:pStyle w:val="Normal"/>
               <w:jc w:val="left"/>
               <w:pBdr>
                 <w:bottom w:val="none" w:sz="0" w:space="0" w:color="000000"/>
@@ -1758,6 +1790,7 @@
           </w:tcPr>
           <w:p>
             <w:pPr>
+              <w:pStyle w:val="Normal"/>
               <w:jc w:val="right"/>
               <w:pBdr>
                 <w:bottom w:val="none" w:sz="0" w:space="0" w:color="000000"/>
@@ -1787,29 +1820,30 @@
                 <w:szCs w:val="22"/>
                 <w:color w:val="000000"/>
               </w:rPr>
-              <w:t xml:space="preserve">0.34</w:t>
-            </w:r>
-          </w:p>
-        </w:tc>
-        <w:tc>
-          <w:tcPr>
-            <w:tcBorders>
-              <w:bottom w:val="none" w:sz="0" w:space="0" w:color="000000"/>
-              <w:top w:val="none" w:sz="0" w:space="0" w:color="000000"/>
-              <w:left w:val="none" w:sz="0" w:space="0" w:color="000000"/>
-              <w:right w:val="none" w:sz="0" w:space="0" w:color="000000"/>
-            </w:tcBorders>
-            <w:shd w:val="clear" w:color="auto" w:fill="FFFFFF"/>
-            <w:tcMar>
-              <w:top w:w="0" w:type="dxa"/>
-              <w:bottom w:w="0" w:type="dxa"/>
-              <w:left w:w="0" w:type="dxa"/>
-              <w:right w:w="0" w:type="dxa"/>
-            </w:tcMar>
-            <w:vAlign w:val="center"/>
-          </w:tcPr>
-          <w:p>
-            <w:pPr>
+              <w:t xml:space="preserve">0.95</w:t>
+            </w:r>
+          </w:p>
+        </w:tc>
+        <w:tc>
+          <w:tcPr>
+            <w:tcBorders>
+              <w:bottom w:val="none" w:sz="0" w:space="0" w:color="000000"/>
+              <w:top w:val="none" w:sz="0" w:space="0" w:color="000000"/>
+              <w:left w:val="none" w:sz="0" w:space="0" w:color="000000"/>
+              <w:right w:val="none" w:sz="0" w:space="0" w:color="000000"/>
+            </w:tcBorders>
+            <w:shd w:val="clear" w:color="auto" w:fill="FFFFFF"/>
+            <w:tcMar>
+              <w:top w:w="0" w:type="dxa"/>
+              <w:bottom w:w="0" w:type="dxa"/>
+              <w:left w:w="0" w:type="dxa"/>
+              <w:right w:w="0" w:type="dxa"/>
+            </w:tcMar>
+            <w:vAlign w:val="center"/>
+          </w:tcPr>
+          <w:p>
+            <w:pPr>
+              <w:pStyle w:val="Normal"/>
               <w:jc w:val="right"/>
               <w:pBdr>
                 <w:bottom w:val="none" w:sz="0" w:space="0" w:color="000000"/>
@@ -1839,29 +1873,30 @@
                 <w:szCs w:val="22"/>
                 <w:color w:val="000000"/>
               </w:rPr>
-              <w:t xml:space="preserve">0.08</w:t>
-            </w:r>
-          </w:p>
-        </w:tc>
-        <w:tc>
-          <w:tcPr>
-            <w:tcBorders>
-              <w:bottom w:val="none" w:sz="0" w:space="0" w:color="000000"/>
-              <w:top w:val="none" w:sz="0" w:space="0" w:color="000000"/>
-              <w:left w:val="none" w:sz="0" w:space="0" w:color="000000"/>
-              <w:right w:val="none" w:sz="0" w:space="0" w:color="000000"/>
-            </w:tcBorders>
-            <w:shd w:val="clear" w:color="auto" w:fill="FFFFFF"/>
-            <w:tcMar>
-              <w:top w:w="0" w:type="dxa"/>
-              <w:bottom w:w="0" w:type="dxa"/>
-              <w:left w:w="0" w:type="dxa"/>
-              <w:right w:w="0" w:type="dxa"/>
-            </w:tcMar>
-            <w:vAlign w:val="center"/>
-          </w:tcPr>
-          <w:p>
-            <w:pPr>
+              <w:t xml:space="preserve">0.68</w:t>
+            </w:r>
+          </w:p>
+        </w:tc>
+        <w:tc>
+          <w:tcPr>
+            <w:tcBorders>
+              <w:bottom w:val="none" w:sz="0" w:space="0" w:color="000000"/>
+              <w:top w:val="none" w:sz="0" w:space="0" w:color="000000"/>
+              <w:left w:val="none" w:sz="0" w:space="0" w:color="000000"/>
+              <w:right w:val="none" w:sz="0" w:space="0" w:color="000000"/>
+            </w:tcBorders>
+            <w:shd w:val="clear" w:color="auto" w:fill="FFFFFF"/>
+            <w:tcMar>
+              <w:top w:w="0" w:type="dxa"/>
+              <w:bottom w:w="0" w:type="dxa"/>
+              <w:left w:w="0" w:type="dxa"/>
+              <w:right w:w="0" w:type="dxa"/>
+            </w:tcMar>
+            <w:vAlign w:val="center"/>
+          </w:tcPr>
+          <w:p>
+            <w:pPr>
+              <w:pStyle w:val="Normal"/>
               <w:jc w:val="right"/>
               <w:pBdr>
                 <w:bottom w:val="none" w:sz="0" w:space="0" w:color="000000"/>
@@ -1891,7 +1926,7 @@
                 <w:szCs w:val="22"/>
                 <w:color w:val="000000"/>
               </w:rPr>
-              <w:t xml:space="preserve">1.42</w:t>
+              <w:t xml:space="preserve">1.30</w:t>
             </w:r>
           </w:p>
         </w:tc>
@@ -1920,6 +1955,7 @@
           </w:tcPr>
           <w:p>
             <w:pPr>
+              <w:pStyle w:val="Normal"/>
               <w:jc w:val="left"/>
               <w:pBdr>
                 <w:bottom w:val="none" w:sz="0" w:space="0" w:color="000000"/>
@@ -1972,6 +2008,7 @@
           </w:tcPr>
           <w:p>
             <w:pPr>
+              <w:pStyle w:val="Normal"/>
               <w:jc w:val="left"/>
               <w:pBdr>
                 <w:bottom w:val="none" w:sz="0" w:space="0" w:color="000000"/>
@@ -2024,6 +2061,7 @@
           </w:tcPr>
           <w:p>
             <w:pPr>
+              <w:pStyle w:val="Normal"/>
               <w:jc w:val="right"/>
               <w:pBdr>
                 <w:bottom w:val="none" w:sz="0" w:space="0" w:color="000000"/>
@@ -2053,29 +2091,30 @@
                 <w:szCs w:val="22"/>
                 <w:color w:val="000000"/>
               </w:rPr>
-              <w:t xml:space="preserve">1.36</w:t>
-            </w:r>
-          </w:p>
-        </w:tc>
-        <w:tc>
-          <w:tcPr>
-            <w:tcBorders>
-              <w:bottom w:val="none" w:sz="0" w:space="0" w:color="000000"/>
-              <w:top w:val="none" w:sz="0" w:space="0" w:color="000000"/>
-              <w:left w:val="none" w:sz="0" w:space="0" w:color="000000"/>
-              <w:right w:val="none" w:sz="0" w:space="0" w:color="000000"/>
-            </w:tcBorders>
-            <w:shd w:val="clear" w:color="auto" w:fill="FFFFFF"/>
-            <w:tcMar>
-              <w:top w:w="0" w:type="dxa"/>
-              <w:bottom w:w="0" w:type="dxa"/>
-              <w:left w:w="0" w:type="dxa"/>
-              <w:right w:w="0" w:type="dxa"/>
-            </w:tcMar>
-            <w:vAlign w:val="center"/>
-          </w:tcPr>
-          <w:p>
-            <w:pPr>
+              <w:t xml:space="preserve">1.16</w:t>
+            </w:r>
+          </w:p>
+        </w:tc>
+        <w:tc>
+          <w:tcPr>
+            <w:tcBorders>
+              <w:bottom w:val="none" w:sz="0" w:space="0" w:color="000000"/>
+              <w:top w:val="none" w:sz="0" w:space="0" w:color="000000"/>
+              <w:left w:val="none" w:sz="0" w:space="0" w:color="000000"/>
+              <w:right w:val="none" w:sz="0" w:space="0" w:color="000000"/>
+            </w:tcBorders>
+            <w:shd w:val="clear" w:color="auto" w:fill="FFFFFF"/>
+            <w:tcMar>
+              <w:top w:w="0" w:type="dxa"/>
+              <w:bottom w:w="0" w:type="dxa"/>
+              <w:left w:w="0" w:type="dxa"/>
+              <w:right w:w="0" w:type="dxa"/>
+            </w:tcMar>
+            <w:vAlign w:val="center"/>
+          </w:tcPr>
+          <w:p>
+            <w:pPr>
+              <w:pStyle w:val="Normal"/>
               <w:jc w:val="right"/>
               <w:pBdr>
                 <w:bottom w:val="none" w:sz="0" w:space="0" w:color="000000"/>
@@ -2105,29 +2144,30 @@
                 <w:szCs w:val="22"/>
                 <w:color w:val="000000"/>
               </w:rPr>
-              <w:t xml:space="preserve">0.85</w:t>
-            </w:r>
-          </w:p>
-        </w:tc>
-        <w:tc>
-          <w:tcPr>
-            <w:tcBorders>
-              <w:bottom w:val="none" w:sz="0" w:space="0" w:color="000000"/>
-              <w:top w:val="none" w:sz="0" w:space="0" w:color="000000"/>
-              <w:left w:val="none" w:sz="0" w:space="0" w:color="000000"/>
-              <w:right w:val="none" w:sz="0" w:space="0" w:color="000000"/>
-            </w:tcBorders>
-            <w:shd w:val="clear" w:color="auto" w:fill="FFFFFF"/>
-            <w:tcMar>
-              <w:top w:w="0" w:type="dxa"/>
-              <w:bottom w:w="0" w:type="dxa"/>
-              <w:left w:w="0" w:type="dxa"/>
-              <w:right w:w="0" w:type="dxa"/>
-            </w:tcMar>
-            <w:vAlign w:val="center"/>
-          </w:tcPr>
-          <w:p>
-            <w:pPr>
+              <w:t xml:space="preserve">0.89</w:t>
+            </w:r>
+          </w:p>
+        </w:tc>
+        <w:tc>
+          <w:tcPr>
+            <w:tcBorders>
+              <w:bottom w:val="none" w:sz="0" w:space="0" w:color="000000"/>
+              <w:top w:val="none" w:sz="0" w:space="0" w:color="000000"/>
+              <w:left w:val="none" w:sz="0" w:space="0" w:color="000000"/>
+              <w:right w:val="none" w:sz="0" w:space="0" w:color="000000"/>
+            </w:tcBorders>
+            <w:shd w:val="clear" w:color="auto" w:fill="FFFFFF"/>
+            <w:tcMar>
+              <w:top w:w="0" w:type="dxa"/>
+              <w:bottom w:w="0" w:type="dxa"/>
+              <w:left w:w="0" w:type="dxa"/>
+              <w:right w:w="0" w:type="dxa"/>
+            </w:tcMar>
+            <w:vAlign w:val="center"/>
+          </w:tcPr>
+          <w:p>
+            <w:pPr>
+              <w:pStyle w:val="Normal"/>
               <w:jc w:val="right"/>
               <w:pBdr>
                 <w:bottom w:val="none" w:sz="0" w:space="0" w:color="000000"/>
@@ -2157,7 +2197,7 @@
                 <w:szCs w:val="22"/>
                 <w:color w:val="000000"/>
               </w:rPr>
-              <w:t xml:space="preserve">2.04</w:t>
+              <w:t xml:space="preserve">1.53</w:t>
             </w:r>
           </w:p>
         </w:tc>
@@ -2186,6 +2226,7 @@
           </w:tcPr>
           <w:p>
             <w:pPr>
+              <w:pStyle w:val="Normal"/>
               <w:jc w:val="left"/>
               <w:pBdr>
                 <w:bottom w:val="none" w:sz="0" w:space="0" w:color="000000"/>
@@ -2238,6 +2279,7 @@
           </w:tcPr>
           <w:p>
             <w:pPr>
+              <w:pStyle w:val="Normal"/>
               <w:jc w:val="left"/>
               <w:pBdr>
                 <w:bottom w:val="none" w:sz="0" w:space="0" w:color="000000"/>
@@ -2290,6 +2332,7 @@
           </w:tcPr>
           <w:p>
             <w:pPr>
+              <w:pStyle w:val="Normal"/>
               <w:jc w:val="right"/>
               <w:pBdr>
                 <w:bottom w:val="none" w:sz="0" w:space="0" w:color="000000"/>
@@ -2319,29 +2362,30 @@
                 <w:szCs w:val="22"/>
                 <w:color w:val="000000"/>
               </w:rPr>
-              <w:t xml:space="preserve">0.60</w:t>
-            </w:r>
-          </w:p>
-        </w:tc>
-        <w:tc>
-          <w:tcPr>
-            <w:tcBorders>
-              <w:bottom w:val="none" w:sz="0" w:space="0" w:color="000000"/>
-              <w:top w:val="none" w:sz="0" w:space="0" w:color="000000"/>
-              <w:left w:val="none" w:sz="0" w:space="0" w:color="000000"/>
-              <w:right w:val="none" w:sz="0" w:space="0" w:color="000000"/>
-            </w:tcBorders>
-            <w:shd w:val="clear" w:color="auto" w:fill="FFFFFF"/>
-            <w:tcMar>
-              <w:top w:w="0" w:type="dxa"/>
-              <w:bottom w:w="0" w:type="dxa"/>
-              <w:left w:w="0" w:type="dxa"/>
-              <w:right w:w="0" w:type="dxa"/>
-            </w:tcMar>
-            <w:vAlign w:val="center"/>
-          </w:tcPr>
-          <w:p>
-            <w:pPr>
+              <w:t xml:space="preserve">1.01</w:t>
+            </w:r>
+          </w:p>
+        </w:tc>
+        <w:tc>
+          <w:tcPr>
+            <w:tcBorders>
+              <w:bottom w:val="none" w:sz="0" w:space="0" w:color="000000"/>
+              <w:top w:val="none" w:sz="0" w:space="0" w:color="000000"/>
+              <w:left w:val="none" w:sz="0" w:space="0" w:color="000000"/>
+              <w:right w:val="none" w:sz="0" w:space="0" w:color="000000"/>
+            </w:tcBorders>
+            <w:shd w:val="clear" w:color="auto" w:fill="FFFFFF"/>
+            <w:tcMar>
+              <w:top w:w="0" w:type="dxa"/>
+              <w:bottom w:w="0" w:type="dxa"/>
+              <w:left w:w="0" w:type="dxa"/>
+              <w:right w:w="0" w:type="dxa"/>
+            </w:tcMar>
+            <w:vAlign w:val="center"/>
+          </w:tcPr>
+          <w:p>
+            <w:pPr>
+              <w:pStyle w:val="Normal"/>
               <w:jc w:val="right"/>
               <w:pBdr>
                 <w:bottom w:val="none" w:sz="0" w:space="0" w:color="000000"/>
@@ -2371,29 +2415,30 @@
                 <w:szCs w:val="22"/>
                 <w:color w:val="000000"/>
               </w:rPr>
-              <w:t xml:space="preserve">0.27</w:t>
-            </w:r>
-          </w:p>
-        </w:tc>
-        <w:tc>
-          <w:tcPr>
-            <w:tcBorders>
-              <w:bottom w:val="none" w:sz="0" w:space="0" w:color="000000"/>
-              <w:top w:val="none" w:sz="0" w:space="0" w:color="000000"/>
-              <w:left w:val="none" w:sz="0" w:space="0" w:color="000000"/>
-              <w:right w:val="none" w:sz="0" w:space="0" w:color="000000"/>
-            </w:tcBorders>
-            <w:shd w:val="clear" w:color="auto" w:fill="FFFFFF"/>
-            <w:tcMar>
-              <w:top w:w="0" w:type="dxa"/>
-              <w:bottom w:w="0" w:type="dxa"/>
-              <w:left w:w="0" w:type="dxa"/>
-              <w:right w:w="0" w:type="dxa"/>
-            </w:tcMar>
-            <w:vAlign w:val="center"/>
-          </w:tcPr>
-          <w:p>
-            <w:pPr>
+              <w:t xml:space="preserve">0.76</w:t>
+            </w:r>
+          </w:p>
+        </w:tc>
+        <w:tc>
+          <w:tcPr>
+            <w:tcBorders>
+              <w:bottom w:val="none" w:sz="0" w:space="0" w:color="000000"/>
+              <w:top w:val="none" w:sz="0" w:space="0" w:color="000000"/>
+              <w:left w:val="none" w:sz="0" w:space="0" w:color="000000"/>
+              <w:right w:val="none" w:sz="0" w:space="0" w:color="000000"/>
+            </w:tcBorders>
+            <w:shd w:val="clear" w:color="auto" w:fill="FFFFFF"/>
+            <w:tcMar>
+              <w:top w:w="0" w:type="dxa"/>
+              <w:bottom w:w="0" w:type="dxa"/>
+              <w:left w:w="0" w:type="dxa"/>
+              <w:right w:w="0" w:type="dxa"/>
+            </w:tcMar>
+            <w:vAlign w:val="center"/>
+          </w:tcPr>
+          <w:p>
+            <w:pPr>
+              <w:pStyle w:val="Normal"/>
               <w:jc w:val="right"/>
               <w:pBdr>
                 <w:bottom w:val="none" w:sz="0" w:space="0" w:color="000000"/>
@@ -2423,7 +2468,7 @@
                 <w:szCs w:val="22"/>
                 <w:color w:val="000000"/>
               </w:rPr>
-              <w:t xml:space="preserve">1.27</w:t>
+              <w:t xml:space="preserve">1.34</w:t>
             </w:r>
           </w:p>
         </w:tc>
@@ -2452,6 +2497,7 @@
           </w:tcPr>
           <w:p>
             <w:pPr>
+              <w:pStyle w:val="Normal"/>
               <w:jc w:val="left"/>
               <w:pBdr>
                 <w:bottom w:val="none" w:sz="0" w:space="0" w:color="000000"/>
@@ -2504,6 +2550,7 @@
           </w:tcPr>
           <w:p>
             <w:pPr>
+              <w:pStyle w:val="Normal"/>
               <w:jc w:val="left"/>
               <w:pBdr>
                 <w:bottom w:val="none" w:sz="0" w:space="0" w:color="000000"/>
@@ -2556,6 +2603,7 @@
           </w:tcPr>
           <w:p>
             <w:pPr>
+              <w:pStyle w:val="Normal"/>
               <w:jc w:val="right"/>
               <w:pBdr>
                 <w:bottom w:val="none" w:sz="0" w:space="0" w:color="000000"/>
@@ -2585,29 +2633,30 @@
                 <w:szCs w:val="22"/>
                 <w:color w:val="000000"/>
               </w:rPr>
-              <w:t xml:space="preserve">0.82</w:t>
-            </w:r>
-          </w:p>
-        </w:tc>
-        <w:tc>
-          <w:tcPr>
-            <w:tcBorders>
-              <w:bottom w:val="none" w:sz="0" w:space="0" w:color="000000"/>
-              <w:top w:val="none" w:sz="0" w:space="0" w:color="000000"/>
-              <w:left w:val="none" w:sz="0" w:space="0" w:color="000000"/>
-              <w:right w:val="none" w:sz="0" w:space="0" w:color="000000"/>
-            </w:tcBorders>
-            <w:shd w:val="clear" w:color="auto" w:fill="FFFFFF"/>
-            <w:tcMar>
-              <w:top w:w="0" w:type="dxa"/>
-              <w:bottom w:w="0" w:type="dxa"/>
-              <w:left w:w="0" w:type="dxa"/>
-              <w:right w:w="0" w:type="dxa"/>
-            </w:tcMar>
-            <w:vAlign w:val="center"/>
-          </w:tcPr>
-          <w:p>
-            <w:pPr>
+              <w:t xml:space="preserve">1.09</w:t>
+            </w:r>
+          </w:p>
+        </w:tc>
+        <w:tc>
+          <w:tcPr>
+            <w:tcBorders>
+              <w:bottom w:val="none" w:sz="0" w:space="0" w:color="000000"/>
+              <w:top w:val="none" w:sz="0" w:space="0" w:color="000000"/>
+              <w:left w:val="none" w:sz="0" w:space="0" w:color="000000"/>
+              <w:right w:val="none" w:sz="0" w:space="0" w:color="000000"/>
+            </w:tcBorders>
+            <w:shd w:val="clear" w:color="auto" w:fill="FFFFFF"/>
+            <w:tcMar>
+              <w:top w:w="0" w:type="dxa"/>
+              <w:bottom w:w="0" w:type="dxa"/>
+              <w:left w:w="0" w:type="dxa"/>
+              <w:right w:w="0" w:type="dxa"/>
+            </w:tcMar>
+            <w:vAlign w:val="center"/>
+          </w:tcPr>
+          <w:p>
+            <w:pPr>
+              <w:pStyle w:val="Normal"/>
               <w:jc w:val="right"/>
               <w:pBdr>
                 <w:bottom w:val="none" w:sz="0" w:space="0" w:color="000000"/>
@@ -2637,29 +2686,30 @@
                 <w:szCs w:val="22"/>
                 <w:color w:val="000000"/>
               </w:rPr>
-              <w:t xml:space="preserve">0.29</w:t>
-            </w:r>
-          </w:p>
-        </w:tc>
-        <w:tc>
-          <w:tcPr>
-            <w:tcBorders>
-              <w:bottom w:val="none" w:sz="0" w:space="0" w:color="000000"/>
-              <w:top w:val="none" w:sz="0" w:space="0" w:color="000000"/>
-              <w:left w:val="none" w:sz="0" w:space="0" w:color="000000"/>
-              <w:right w:val="none" w:sz="0" w:space="0" w:color="000000"/>
-            </w:tcBorders>
-            <w:shd w:val="clear" w:color="auto" w:fill="FFFFFF"/>
-            <w:tcMar>
-              <w:top w:w="0" w:type="dxa"/>
-              <w:bottom w:w="0" w:type="dxa"/>
-              <w:left w:w="0" w:type="dxa"/>
-              <w:right w:w="0" w:type="dxa"/>
-            </w:tcMar>
-            <w:vAlign w:val="center"/>
-          </w:tcPr>
-          <w:p>
-            <w:pPr>
+              <w:t xml:space="preserve">0.76</w:t>
+            </w:r>
+          </w:p>
+        </w:tc>
+        <w:tc>
+          <w:tcPr>
+            <w:tcBorders>
+              <w:bottom w:val="none" w:sz="0" w:space="0" w:color="000000"/>
+              <w:top w:val="none" w:sz="0" w:space="0" w:color="000000"/>
+              <w:left w:val="none" w:sz="0" w:space="0" w:color="000000"/>
+              <w:right w:val="none" w:sz="0" w:space="0" w:color="000000"/>
+            </w:tcBorders>
+            <w:shd w:val="clear" w:color="auto" w:fill="FFFFFF"/>
+            <w:tcMar>
+              <w:top w:w="0" w:type="dxa"/>
+              <w:bottom w:w="0" w:type="dxa"/>
+              <w:left w:w="0" w:type="dxa"/>
+              <w:right w:w="0" w:type="dxa"/>
+            </w:tcMar>
+            <w:vAlign w:val="center"/>
+          </w:tcPr>
+          <w:p>
+            <w:pPr>
+              <w:pStyle w:val="Normal"/>
               <w:jc w:val="right"/>
               <w:pBdr>
                 <w:bottom w:val="none" w:sz="0" w:space="0" w:color="000000"/>
@@ -2689,7 +2739,7 @@
                 <w:szCs w:val="22"/>
                 <w:color w:val="000000"/>
               </w:rPr>
-              <w:t xml:space="preserve">2.28</w:t>
+              <w:t xml:space="preserve">1.62</w:t>
             </w:r>
           </w:p>
         </w:tc>
@@ -2718,6 +2768,7 @@
           </w:tcPr>
           <w:p>
             <w:pPr>
+              <w:pStyle w:val="Normal"/>
               <w:jc w:val="left"/>
               <w:pBdr>
                 <w:bottom w:val="none" w:sz="0" w:space="0" w:color="000000"/>
@@ -2770,6 +2821,7 @@
           </w:tcPr>
           <w:p>
             <w:pPr>
+              <w:pStyle w:val="Normal"/>
               <w:jc w:val="left"/>
               <w:pBdr>
                 <w:bottom w:val="none" w:sz="0" w:space="0" w:color="000000"/>
@@ -2822,6 +2874,7 @@
           </w:tcPr>
           <w:p>
             <w:pPr>
+              <w:pStyle w:val="Normal"/>
               <w:jc w:val="right"/>
               <w:pBdr>
                 <w:bottom w:val="none" w:sz="0" w:space="0" w:color="000000"/>
@@ -2851,29 +2904,30 @@
                 <w:szCs w:val="22"/>
                 <w:color w:val="000000"/>
               </w:rPr>
-              <w:t xml:space="preserve">0.44</w:t>
-            </w:r>
-          </w:p>
-        </w:tc>
-        <w:tc>
-          <w:tcPr>
-            <w:tcBorders>
-              <w:bottom w:val="none" w:sz="0" w:space="0" w:color="000000"/>
-              <w:top w:val="none" w:sz="0" w:space="0" w:color="000000"/>
-              <w:left w:val="none" w:sz="0" w:space="0" w:color="000000"/>
-              <w:right w:val="none" w:sz="0" w:space="0" w:color="000000"/>
-            </w:tcBorders>
-            <w:shd w:val="clear" w:color="auto" w:fill="FFFFFF"/>
-            <w:tcMar>
-              <w:top w:w="0" w:type="dxa"/>
-              <w:bottom w:w="0" w:type="dxa"/>
-              <w:left w:w="0" w:type="dxa"/>
-              <w:right w:w="0" w:type="dxa"/>
-            </w:tcMar>
-            <w:vAlign w:val="center"/>
-          </w:tcPr>
-          <w:p>
-            <w:pPr>
+              <w:t xml:space="preserve">0.87</w:t>
+            </w:r>
+          </w:p>
+        </w:tc>
+        <w:tc>
+          <w:tcPr>
+            <w:tcBorders>
+              <w:bottom w:val="none" w:sz="0" w:space="0" w:color="000000"/>
+              <w:top w:val="none" w:sz="0" w:space="0" w:color="000000"/>
+              <w:left w:val="none" w:sz="0" w:space="0" w:color="000000"/>
+              <w:right w:val="none" w:sz="0" w:space="0" w:color="000000"/>
+            </w:tcBorders>
+            <w:shd w:val="clear" w:color="auto" w:fill="FFFFFF"/>
+            <w:tcMar>
+              <w:top w:w="0" w:type="dxa"/>
+              <w:bottom w:w="0" w:type="dxa"/>
+              <w:left w:w="0" w:type="dxa"/>
+              <w:right w:w="0" w:type="dxa"/>
+            </w:tcMar>
+            <w:vAlign w:val="center"/>
+          </w:tcPr>
+          <w:p>
+            <w:pPr>
+              <w:pStyle w:val="Normal"/>
               <w:jc w:val="right"/>
               <w:pBdr>
                 <w:bottom w:val="none" w:sz="0" w:space="0" w:color="000000"/>
@@ -2903,29 +2957,30 @@
                 <w:szCs w:val="22"/>
                 <w:color w:val="000000"/>
               </w:rPr>
-              <w:t xml:space="preserve">0.21</w:t>
-            </w:r>
-          </w:p>
-        </w:tc>
-        <w:tc>
-          <w:tcPr>
-            <w:tcBorders>
-              <w:bottom w:val="none" w:sz="0" w:space="0" w:color="000000"/>
-              <w:top w:val="none" w:sz="0" w:space="0" w:color="000000"/>
-              <w:left w:val="none" w:sz="0" w:space="0" w:color="000000"/>
-              <w:right w:val="none" w:sz="0" w:space="0" w:color="000000"/>
-            </w:tcBorders>
-            <w:shd w:val="clear" w:color="auto" w:fill="FFFFFF"/>
-            <w:tcMar>
-              <w:top w:w="0" w:type="dxa"/>
-              <w:bottom w:w="0" w:type="dxa"/>
-              <w:left w:w="0" w:type="dxa"/>
-              <w:right w:w="0" w:type="dxa"/>
-            </w:tcMar>
-            <w:vAlign w:val="center"/>
-          </w:tcPr>
-          <w:p>
-            <w:pPr>
+              <w:t xml:space="preserve">0.65</w:t>
+            </w:r>
+          </w:p>
+        </w:tc>
+        <w:tc>
+          <w:tcPr>
+            <w:tcBorders>
+              <w:bottom w:val="none" w:sz="0" w:space="0" w:color="000000"/>
+              <w:top w:val="none" w:sz="0" w:space="0" w:color="000000"/>
+              <w:left w:val="none" w:sz="0" w:space="0" w:color="000000"/>
+              <w:right w:val="none" w:sz="0" w:space="0" w:color="000000"/>
+            </w:tcBorders>
+            <w:shd w:val="clear" w:color="auto" w:fill="FFFFFF"/>
+            <w:tcMar>
+              <w:top w:w="0" w:type="dxa"/>
+              <w:bottom w:w="0" w:type="dxa"/>
+              <w:left w:w="0" w:type="dxa"/>
+              <w:right w:w="0" w:type="dxa"/>
+            </w:tcMar>
+            <w:vAlign w:val="center"/>
+          </w:tcPr>
+          <w:p>
+            <w:pPr>
+              <w:pStyle w:val="Normal"/>
               <w:jc w:val="right"/>
               <w:pBdr>
                 <w:bottom w:val="none" w:sz="0" w:space="0" w:color="000000"/>
@@ -2955,7 +3010,7 @@
                 <w:szCs w:val="22"/>
                 <w:color w:val="000000"/>
               </w:rPr>
-              <w:t xml:space="preserve">0.95</w:t>
+              <w:t xml:space="preserve">1.16</w:t>
             </w:r>
           </w:p>
         </w:tc>
@@ -2984,6 +3039,7 @@
           </w:tcPr>
           <w:p>
             <w:pPr>
+              <w:pStyle w:val="Normal"/>
               <w:jc w:val="left"/>
               <w:pBdr>
                 <w:bottom w:val="none" w:sz="0" w:space="0" w:color="000000"/>
@@ -3036,6 +3092,7 @@
           </w:tcPr>
           <w:p>
             <w:pPr>
+              <w:pStyle w:val="Normal"/>
               <w:jc w:val="left"/>
               <w:pBdr>
                 <w:bottom w:val="none" w:sz="0" w:space="0" w:color="000000"/>
@@ -3088,6 +3145,7 @@
           </w:tcPr>
           <w:p>
             <w:pPr>
+              <w:pStyle w:val="Normal"/>
               <w:jc w:val="right"/>
               <w:pBdr>
                 <w:bottom w:val="none" w:sz="0" w:space="0" w:color="000000"/>
@@ -3117,29 +3175,30 @@
                 <w:szCs w:val="22"/>
                 <w:color w:val="000000"/>
               </w:rPr>
-              <w:t xml:space="preserve">0.61</w:t>
-            </w:r>
-          </w:p>
-        </w:tc>
-        <w:tc>
-          <w:tcPr>
-            <w:tcBorders>
-              <w:bottom w:val="none" w:sz="0" w:space="0" w:color="000000"/>
-              <w:top w:val="none" w:sz="0" w:space="0" w:color="000000"/>
-              <w:left w:val="none" w:sz="0" w:space="0" w:color="000000"/>
-              <w:right w:val="none" w:sz="0" w:space="0" w:color="000000"/>
-            </w:tcBorders>
-            <w:shd w:val="clear" w:color="auto" w:fill="FFFFFF"/>
-            <w:tcMar>
-              <w:top w:w="0" w:type="dxa"/>
-              <w:bottom w:w="0" w:type="dxa"/>
-              <w:left w:w="0" w:type="dxa"/>
-              <w:right w:w="0" w:type="dxa"/>
-            </w:tcMar>
-            <w:vAlign w:val="center"/>
-          </w:tcPr>
-          <w:p>
-            <w:pPr>
+              <w:t xml:space="preserve">0.94</w:t>
+            </w:r>
+          </w:p>
+        </w:tc>
+        <w:tc>
+          <w:tcPr>
+            <w:tcBorders>
+              <w:bottom w:val="none" w:sz="0" w:space="0" w:color="000000"/>
+              <w:top w:val="none" w:sz="0" w:space="0" w:color="000000"/>
+              <w:left w:val="none" w:sz="0" w:space="0" w:color="000000"/>
+              <w:right w:val="none" w:sz="0" w:space="0" w:color="000000"/>
+            </w:tcBorders>
+            <w:shd w:val="clear" w:color="auto" w:fill="FFFFFF"/>
+            <w:tcMar>
+              <w:top w:w="0" w:type="dxa"/>
+              <w:bottom w:w="0" w:type="dxa"/>
+              <w:left w:w="0" w:type="dxa"/>
+              <w:right w:w="0" w:type="dxa"/>
+            </w:tcMar>
+            <w:vAlign w:val="center"/>
+          </w:tcPr>
+          <w:p>
+            <w:pPr>
+              <w:pStyle w:val="Normal"/>
               <w:jc w:val="right"/>
               <w:pBdr>
                 <w:bottom w:val="none" w:sz="0" w:space="0" w:color="000000"/>
@@ -3169,29 +3228,30 @@
                 <w:szCs w:val="22"/>
                 <w:color w:val="000000"/>
               </w:rPr>
-              <w:t xml:space="preserve">0.22</w:t>
-            </w:r>
-          </w:p>
-        </w:tc>
-        <w:tc>
-          <w:tcPr>
-            <w:tcBorders>
-              <w:bottom w:val="none" w:sz="0" w:space="0" w:color="000000"/>
-              <w:top w:val="none" w:sz="0" w:space="0" w:color="000000"/>
-              <w:left w:val="none" w:sz="0" w:space="0" w:color="000000"/>
-              <w:right w:val="none" w:sz="0" w:space="0" w:color="000000"/>
-            </w:tcBorders>
-            <w:shd w:val="clear" w:color="auto" w:fill="FFFFFF"/>
-            <w:tcMar>
-              <w:top w:w="0" w:type="dxa"/>
-              <w:bottom w:w="0" w:type="dxa"/>
-              <w:left w:w="0" w:type="dxa"/>
-              <w:right w:w="0" w:type="dxa"/>
-            </w:tcMar>
-            <w:vAlign w:val="center"/>
-          </w:tcPr>
-          <w:p>
-            <w:pPr>
+              <w:t xml:space="preserve">0.66</w:t>
+            </w:r>
+          </w:p>
+        </w:tc>
+        <w:tc>
+          <w:tcPr>
+            <w:tcBorders>
+              <w:bottom w:val="none" w:sz="0" w:space="0" w:color="000000"/>
+              <w:top w:val="none" w:sz="0" w:space="0" w:color="000000"/>
+              <w:left w:val="none" w:sz="0" w:space="0" w:color="000000"/>
+              <w:right w:val="none" w:sz="0" w:space="0" w:color="000000"/>
+            </w:tcBorders>
+            <w:shd w:val="clear" w:color="auto" w:fill="FFFFFF"/>
+            <w:tcMar>
+              <w:top w:w="0" w:type="dxa"/>
+              <w:bottom w:w="0" w:type="dxa"/>
+              <w:left w:w="0" w:type="dxa"/>
+              <w:right w:w="0" w:type="dxa"/>
+            </w:tcMar>
+            <w:vAlign w:val="center"/>
+          </w:tcPr>
+          <w:p>
+            <w:pPr>
+              <w:pStyle w:val="Normal"/>
               <w:jc w:val="right"/>
               <w:pBdr>
                 <w:bottom w:val="none" w:sz="0" w:space="0" w:color="000000"/>
@@ -3221,7 +3281,7 @@
                 <w:szCs w:val="22"/>
                 <w:color w:val="000000"/>
               </w:rPr>
-              <w:t xml:space="preserve">1.74</w:t>
+              <w:t xml:space="preserve">1.37</w:t>
             </w:r>
           </w:p>
         </w:tc>
@@ -3250,6 +3310,7 @@
           </w:tcPr>
           <w:p>
             <w:pPr>
+              <w:pStyle w:val="Normal"/>
               <w:jc w:val="left"/>
               <w:pBdr>
                 <w:bottom w:val="none" w:sz="0" w:space="0" w:color="000000"/>
@@ -3302,6 +3363,7 @@
           </w:tcPr>
           <w:p>
             <w:pPr>
+              <w:pStyle w:val="Normal"/>
               <w:jc w:val="left"/>
               <w:pBdr>
                 <w:bottom w:val="none" w:sz="0" w:space="0" w:color="000000"/>
@@ -3354,6 +3416,7 @@
           </w:tcPr>
           <w:p>
             <w:pPr>
+              <w:pStyle w:val="Normal"/>
               <w:jc w:val="right"/>
               <w:pBdr>
                 <w:bottom w:val="none" w:sz="0" w:space="0" w:color="000000"/>
@@ -3383,29 +3446,30 @@
                 <w:szCs w:val="22"/>
                 <w:color w:val="000000"/>
               </w:rPr>
-              <w:t xml:space="preserve">1.38</w:t>
-            </w:r>
-          </w:p>
-        </w:tc>
-        <w:tc>
-          <w:tcPr>
-            <w:tcBorders>
-              <w:bottom w:val="none" w:sz="0" w:space="0" w:color="000000"/>
-              <w:top w:val="none" w:sz="0" w:space="0" w:color="000000"/>
-              <w:left w:val="none" w:sz="0" w:space="0" w:color="000000"/>
-              <w:right w:val="none" w:sz="0" w:space="0" w:color="000000"/>
-            </w:tcBorders>
-            <w:shd w:val="clear" w:color="auto" w:fill="FFFFFF"/>
-            <w:tcMar>
-              <w:top w:w="0" w:type="dxa"/>
-              <w:bottom w:w="0" w:type="dxa"/>
-              <w:left w:w="0" w:type="dxa"/>
-              <w:right w:w="0" w:type="dxa"/>
-            </w:tcMar>
-            <w:vAlign w:val="center"/>
-          </w:tcPr>
-          <w:p>
-            <w:pPr>
+              <w:t xml:space="preserve">1.08</w:t>
+            </w:r>
+          </w:p>
+        </w:tc>
+        <w:tc>
+          <w:tcPr>
+            <w:tcBorders>
+              <w:bottom w:val="none" w:sz="0" w:space="0" w:color="000000"/>
+              <w:top w:val="none" w:sz="0" w:space="0" w:color="000000"/>
+              <w:left w:val="none" w:sz="0" w:space="0" w:color="000000"/>
+              <w:right w:val="none" w:sz="0" w:space="0" w:color="000000"/>
+            </w:tcBorders>
+            <w:shd w:val="clear" w:color="auto" w:fill="FFFFFF"/>
+            <w:tcMar>
+              <w:top w:w="0" w:type="dxa"/>
+              <w:bottom w:w="0" w:type="dxa"/>
+              <w:left w:w="0" w:type="dxa"/>
+              <w:right w:w="0" w:type="dxa"/>
+            </w:tcMar>
+            <w:vAlign w:val="center"/>
+          </w:tcPr>
+          <w:p>
+            <w:pPr>
+              <w:pStyle w:val="Normal"/>
               <w:jc w:val="right"/>
               <w:pBdr>
                 <w:bottom w:val="none" w:sz="0" w:space="0" w:color="000000"/>
@@ -3435,29 +3499,30 @@
                 <w:szCs w:val="22"/>
                 <w:color w:val="000000"/>
               </w:rPr>
-              <w:t xml:space="preserve">0.39</w:t>
-            </w:r>
-          </w:p>
-        </w:tc>
-        <w:tc>
-          <w:tcPr>
-            <w:tcBorders>
-              <w:bottom w:val="none" w:sz="0" w:space="0" w:color="000000"/>
-              <w:top w:val="none" w:sz="0" w:space="0" w:color="000000"/>
-              <w:left w:val="none" w:sz="0" w:space="0" w:color="000000"/>
-              <w:right w:val="none" w:sz="0" w:space="0" w:color="000000"/>
-            </w:tcBorders>
-            <w:shd w:val="clear" w:color="auto" w:fill="FFFFFF"/>
-            <w:tcMar>
-              <w:top w:w="0" w:type="dxa"/>
-              <w:bottom w:w="0" w:type="dxa"/>
-              <w:left w:w="0" w:type="dxa"/>
-              <w:right w:w="0" w:type="dxa"/>
-            </w:tcMar>
-            <w:vAlign w:val="center"/>
-          </w:tcPr>
-          <w:p>
-            <w:pPr>
+              <w:t xml:space="preserve">0.74</w:t>
+            </w:r>
+          </w:p>
+        </w:tc>
+        <w:tc>
+          <w:tcPr>
+            <w:tcBorders>
+              <w:bottom w:val="none" w:sz="0" w:space="0" w:color="000000"/>
+              <w:top w:val="none" w:sz="0" w:space="0" w:color="000000"/>
+              <w:left w:val="none" w:sz="0" w:space="0" w:color="000000"/>
+              <w:right w:val="none" w:sz="0" w:space="0" w:color="000000"/>
+            </w:tcBorders>
+            <w:shd w:val="clear" w:color="auto" w:fill="FFFFFF"/>
+            <w:tcMar>
+              <w:top w:w="0" w:type="dxa"/>
+              <w:bottom w:w="0" w:type="dxa"/>
+              <w:left w:w="0" w:type="dxa"/>
+              <w:right w:w="0" w:type="dxa"/>
+            </w:tcMar>
+            <w:vAlign w:val="center"/>
+          </w:tcPr>
+          <w:p>
+            <w:pPr>
+              <w:pStyle w:val="Normal"/>
               <w:jc w:val="right"/>
               <w:pBdr>
                 <w:bottom w:val="none" w:sz="0" w:space="0" w:color="000000"/>
@@ -3487,7 +3552,7 @@
                 <w:szCs w:val="22"/>
                 <w:color w:val="000000"/>
               </w:rPr>
-              <w:t xml:space="preserve">4.41</w:t>
+              <w:t xml:space="preserve">1.63</w:t>
             </w:r>
           </w:p>
         </w:tc>
@@ -3516,6 +3581,7 @@
           </w:tcPr>
           <w:p>
             <w:pPr>
+              <w:pStyle w:val="Normal"/>
               <w:jc w:val="left"/>
               <w:pBdr>
                 <w:bottom w:val="none" w:sz="0" w:space="0" w:color="000000"/>
@@ -3568,6 +3634,7 @@
           </w:tcPr>
           <w:p>
             <w:pPr>
+              <w:pStyle w:val="Normal"/>
               <w:jc w:val="left"/>
               <w:pBdr>
                 <w:bottom w:val="none" w:sz="0" w:space="0" w:color="000000"/>
@@ -3620,6 +3687,7 @@
           </w:tcPr>
           <w:p>
             <w:pPr>
+              <w:pStyle w:val="Normal"/>
               <w:jc w:val="right"/>
               <w:pBdr>
                 <w:bottom w:val="none" w:sz="0" w:space="0" w:color="000000"/>
@@ -3649,29 +3717,30 @@
                 <w:szCs w:val="22"/>
                 <w:color w:val="000000"/>
               </w:rPr>
-              <w:t xml:space="preserve">0.59</w:t>
-            </w:r>
-          </w:p>
-        </w:tc>
-        <w:tc>
-          <w:tcPr>
-            <w:tcBorders>
-              <w:bottom w:val="none" w:sz="0" w:space="0" w:color="000000"/>
-              <w:top w:val="none" w:sz="0" w:space="0" w:color="000000"/>
-              <w:left w:val="none" w:sz="0" w:space="0" w:color="000000"/>
-              <w:right w:val="none" w:sz="0" w:space="0" w:color="000000"/>
-            </w:tcBorders>
-            <w:shd w:val="clear" w:color="auto" w:fill="FFFFFF"/>
-            <w:tcMar>
-              <w:top w:w="0" w:type="dxa"/>
-              <w:bottom w:w="0" w:type="dxa"/>
-              <w:left w:w="0" w:type="dxa"/>
-              <w:right w:w="0" w:type="dxa"/>
-            </w:tcMar>
-            <w:vAlign w:val="center"/>
-          </w:tcPr>
-          <w:p>
-            <w:pPr>
+              <w:t xml:space="preserve">0.98</w:t>
+            </w:r>
+          </w:p>
+        </w:tc>
+        <w:tc>
+          <w:tcPr>
+            <w:tcBorders>
+              <w:bottom w:val="none" w:sz="0" w:space="0" w:color="000000"/>
+              <w:top w:val="none" w:sz="0" w:space="0" w:color="000000"/>
+              <w:left w:val="none" w:sz="0" w:space="0" w:color="000000"/>
+              <w:right w:val="none" w:sz="0" w:space="0" w:color="000000"/>
+            </w:tcBorders>
+            <w:shd w:val="clear" w:color="auto" w:fill="FFFFFF"/>
+            <w:tcMar>
+              <w:top w:w="0" w:type="dxa"/>
+              <w:bottom w:w="0" w:type="dxa"/>
+              <w:left w:w="0" w:type="dxa"/>
+              <w:right w:w="0" w:type="dxa"/>
+            </w:tcMar>
+            <w:vAlign w:val="center"/>
+          </w:tcPr>
+          <w:p>
+            <w:pPr>
+              <w:pStyle w:val="Normal"/>
               <w:jc w:val="right"/>
               <w:pBdr>
                 <w:bottom w:val="none" w:sz="0" w:space="0" w:color="000000"/>
@@ -3701,29 +3770,30 @@
                 <w:szCs w:val="22"/>
                 <w:color w:val="000000"/>
               </w:rPr>
-              <w:t xml:space="preserve">0.31</w:t>
-            </w:r>
-          </w:p>
-        </w:tc>
-        <w:tc>
-          <w:tcPr>
-            <w:tcBorders>
-              <w:bottom w:val="none" w:sz="0" w:space="0" w:color="000000"/>
-              <w:top w:val="none" w:sz="0" w:space="0" w:color="000000"/>
-              <w:left w:val="none" w:sz="0" w:space="0" w:color="000000"/>
-              <w:right w:val="none" w:sz="0" w:space="0" w:color="000000"/>
-            </w:tcBorders>
-            <w:shd w:val="clear" w:color="auto" w:fill="FFFFFF"/>
-            <w:tcMar>
-              <w:top w:w="0" w:type="dxa"/>
-              <w:bottom w:w="0" w:type="dxa"/>
-              <w:left w:w="0" w:type="dxa"/>
-              <w:right w:w="0" w:type="dxa"/>
-            </w:tcMar>
-            <w:vAlign w:val="center"/>
-          </w:tcPr>
-          <w:p>
-            <w:pPr>
+              <w:t xml:space="preserve">0.55</w:t>
+            </w:r>
+          </w:p>
+        </w:tc>
+        <w:tc>
+          <w:tcPr>
+            <w:tcBorders>
+              <w:bottom w:val="none" w:sz="0" w:space="0" w:color="000000"/>
+              <w:top w:val="none" w:sz="0" w:space="0" w:color="000000"/>
+              <w:left w:val="none" w:sz="0" w:space="0" w:color="000000"/>
+              <w:right w:val="none" w:sz="0" w:space="0" w:color="000000"/>
+            </w:tcBorders>
+            <w:shd w:val="clear" w:color="auto" w:fill="FFFFFF"/>
+            <w:tcMar>
+              <w:top w:w="0" w:type="dxa"/>
+              <w:bottom w:w="0" w:type="dxa"/>
+              <w:left w:w="0" w:type="dxa"/>
+              <w:right w:w="0" w:type="dxa"/>
+            </w:tcMar>
+            <w:vAlign w:val="center"/>
+          </w:tcPr>
+          <w:p>
+            <w:pPr>
+              <w:pStyle w:val="Normal"/>
               <w:jc w:val="right"/>
               <w:pBdr>
                 <w:bottom w:val="none" w:sz="0" w:space="0" w:color="000000"/>
@@ -3753,7 +3823,7 @@
                 <w:szCs w:val="22"/>
                 <w:color w:val="000000"/>
               </w:rPr>
-              <w:t xml:space="preserve">1.11</w:t>
+              <w:t xml:space="preserve">1.74</w:t>
             </w:r>
           </w:p>
         </w:tc>
@@ -3782,6 +3852,7 @@
           </w:tcPr>
           <w:p>
             <w:pPr>
+              <w:pStyle w:val="Normal"/>
               <w:jc w:val="left"/>
               <w:pBdr>
                 <w:bottom w:val="none" w:sz="0" w:space="0" w:color="000000"/>
@@ -3834,6 +3905,7 @@
           </w:tcPr>
           <w:p>
             <w:pPr>
+              <w:pStyle w:val="Normal"/>
               <w:jc w:val="left"/>
               <w:pBdr>
                 <w:bottom w:val="none" w:sz="0" w:space="0" w:color="000000"/>
@@ -3886,6 +3958,7 @@
           </w:tcPr>
           <w:p>
             <w:pPr>
+              <w:pStyle w:val="Normal"/>
               <w:jc w:val="right"/>
               <w:pBdr>
                 <w:bottom w:val="none" w:sz="0" w:space="0" w:color="000000"/>
@@ -3915,29 +3988,30 @@
                 <w:szCs w:val="22"/>
                 <w:color w:val="000000"/>
               </w:rPr>
-              <w:t xml:space="preserve">0.26</w:t>
-            </w:r>
-          </w:p>
-        </w:tc>
-        <w:tc>
-          <w:tcPr>
-            <w:tcBorders>
-              <w:bottom w:val="none" w:sz="0" w:space="0" w:color="000000"/>
-              <w:top w:val="none" w:sz="0" w:space="0" w:color="000000"/>
-              <w:left w:val="none" w:sz="0" w:space="0" w:color="000000"/>
-              <w:right w:val="none" w:sz="0" w:space="0" w:color="000000"/>
-            </w:tcBorders>
-            <w:shd w:val="clear" w:color="auto" w:fill="FFFFFF"/>
-            <w:tcMar>
-              <w:top w:w="0" w:type="dxa"/>
-              <w:bottom w:w="0" w:type="dxa"/>
-              <w:left w:w="0" w:type="dxa"/>
-              <w:right w:w="0" w:type="dxa"/>
-            </w:tcMar>
-            <w:vAlign w:val="center"/>
-          </w:tcPr>
-          <w:p>
-            <w:pPr>
+              <w:t xml:space="preserve">0.77</w:t>
+            </w:r>
+          </w:p>
+        </w:tc>
+        <w:tc>
+          <w:tcPr>
+            <w:tcBorders>
+              <w:bottom w:val="none" w:sz="0" w:space="0" w:color="000000"/>
+              <w:top w:val="none" w:sz="0" w:space="0" w:color="000000"/>
+              <w:left w:val="none" w:sz="0" w:space="0" w:color="000000"/>
+              <w:right w:val="none" w:sz="0" w:space="0" w:color="000000"/>
+            </w:tcBorders>
+            <w:shd w:val="clear" w:color="auto" w:fill="FFFFFF"/>
+            <w:tcMar>
+              <w:top w:w="0" w:type="dxa"/>
+              <w:bottom w:w="0" w:type="dxa"/>
+              <w:left w:w="0" w:type="dxa"/>
+              <w:right w:w="0" w:type="dxa"/>
+            </w:tcMar>
+            <w:vAlign w:val="center"/>
+          </w:tcPr>
+          <w:p>
+            <w:pPr>
+              <w:pStyle w:val="Normal"/>
               <w:jc w:val="right"/>
               <w:pBdr>
                 <w:bottom w:val="none" w:sz="0" w:space="0" w:color="000000"/>
@@ -3967,29 +4041,30 @@
                 <w:szCs w:val="22"/>
                 <w:color w:val="000000"/>
               </w:rPr>
-              <w:t xml:space="preserve">0.09</w:t>
-            </w:r>
-          </w:p>
-        </w:tc>
-        <w:tc>
-          <w:tcPr>
-            <w:tcBorders>
-              <w:bottom w:val="none" w:sz="0" w:space="0" w:color="000000"/>
-              <w:top w:val="none" w:sz="0" w:space="0" w:color="000000"/>
-              <w:left w:val="none" w:sz="0" w:space="0" w:color="000000"/>
-              <w:right w:val="none" w:sz="0" w:space="0" w:color="000000"/>
-            </w:tcBorders>
-            <w:shd w:val="clear" w:color="auto" w:fill="FFFFFF"/>
-            <w:tcMar>
-              <w:top w:w="0" w:type="dxa"/>
-              <w:bottom w:w="0" w:type="dxa"/>
-              <w:left w:w="0" w:type="dxa"/>
-              <w:right w:w="0" w:type="dxa"/>
-            </w:tcMar>
-            <w:vAlign w:val="center"/>
-          </w:tcPr>
-          <w:p>
-            <w:pPr>
+              <w:t xml:space="preserve">0.45</w:t>
+            </w:r>
+          </w:p>
+        </w:tc>
+        <w:tc>
+          <w:tcPr>
+            <w:tcBorders>
+              <w:bottom w:val="none" w:sz="0" w:space="0" w:color="000000"/>
+              <w:top w:val="none" w:sz="0" w:space="0" w:color="000000"/>
+              <w:left w:val="none" w:sz="0" w:space="0" w:color="000000"/>
+              <w:right w:val="none" w:sz="0" w:space="0" w:color="000000"/>
+            </w:tcBorders>
+            <w:shd w:val="clear" w:color="auto" w:fill="FFFFFF"/>
+            <w:tcMar>
+              <w:top w:w="0" w:type="dxa"/>
+              <w:bottom w:w="0" w:type="dxa"/>
+              <w:left w:w="0" w:type="dxa"/>
+              <w:right w:w="0" w:type="dxa"/>
+            </w:tcMar>
+            <w:vAlign w:val="center"/>
+          </w:tcPr>
+          <w:p>
+            <w:pPr>
+              <w:pStyle w:val="Normal"/>
               <w:jc w:val="right"/>
               <w:pBdr>
                 <w:bottom w:val="none" w:sz="0" w:space="0" w:color="000000"/>
@@ -4019,7 +4094,7 @@
                 <w:szCs w:val="22"/>
                 <w:color w:val="000000"/>
               </w:rPr>
-              <w:t xml:space="preserve">0.71</w:t>
+              <w:t xml:space="preserve">1.38</w:t>
             </w:r>
           </w:p>
         </w:tc>
@@ -4048,6 +4123,7 @@
           </w:tcPr>
           <w:p>
             <w:pPr>
+              <w:pStyle w:val="Normal"/>
               <w:jc w:val="left"/>
               <w:pBdr>
                 <w:bottom w:val="none" w:sz="0" w:space="0" w:color="000000"/>
@@ -4100,6 +4176,7 @@
           </w:tcPr>
           <w:p>
             <w:pPr>
+              <w:pStyle w:val="Normal"/>
               <w:jc w:val="left"/>
               <w:pBdr>
                 <w:bottom w:val="none" w:sz="0" w:space="0" w:color="000000"/>
@@ -4152,6 +4229,7 @@
           </w:tcPr>
           <w:p>
             <w:pPr>
+              <w:pStyle w:val="Normal"/>
               <w:jc w:val="right"/>
               <w:pBdr>
                 <w:bottom w:val="none" w:sz="0" w:space="0" w:color="000000"/>
@@ -4181,29 +4259,30 @@
                 <w:szCs w:val="22"/>
                 <w:color w:val="000000"/>
               </w:rPr>
-              <w:t xml:space="preserve">0.26</w:t>
-            </w:r>
-          </w:p>
-        </w:tc>
-        <w:tc>
-          <w:tcPr>
-            <w:tcBorders>
-              <w:bottom w:val="none" w:sz="0" w:space="0" w:color="000000"/>
-              <w:top w:val="none" w:sz="0" w:space="0" w:color="000000"/>
-              <w:left w:val="none" w:sz="0" w:space="0" w:color="000000"/>
-              <w:right w:val="none" w:sz="0" w:space="0" w:color="000000"/>
-            </w:tcBorders>
-            <w:shd w:val="clear" w:color="auto" w:fill="FFFFFF"/>
-            <w:tcMar>
-              <w:top w:w="0" w:type="dxa"/>
-              <w:bottom w:w="0" w:type="dxa"/>
-              <w:left w:w="0" w:type="dxa"/>
-              <w:right w:w="0" w:type="dxa"/>
-            </w:tcMar>
-            <w:vAlign w:val="center"/>
-          </w:tcPr>
-          <w:p>
-            <w:pPr>
+              <w:t xml:space="preserve">0.73</w:t>
+            </w:r>
+          </w:p>
+        </w:tc>
+        <w:tc>
+          <w:tcPr>
+            <w:tcBorders>
+              <w:bottom w:val="none" w:sz="0" w:space="0" w:color="000000"/>
+              <w:top w:val="none" w:sz="0" w:space="0" w:color="000000"/>
+              <w:left w:val="none" w:sz="0" w:space="0" w:color="000000"/>
+              <w:right w:val="none" w:sz="0" w:space="0" w:color="000000"/>
+            </w:tcBorders>
+            <w:shd w:val="clear" w:color="auto" w:fill="FFFFFF"/>
+            <w:tcMar>
+              <w:top w:w="0" w:type="dxa"/>
+              <w:bottom w:w="0" w:type="dxa"/>
+              <w:left w:w="0" w:type="dxa"/>
+              <w:right w:w="0" w:type="dxa"/>
+            </w:tcMar>
+            <w:vAlign w:val="center"/>
+          </w:tcPr>
+          <w:p>
+            <w:pPr>
+              <w:pStyle w:val="Normal"/>
               <w:jc w:val="right"/>
               <w:pBdr>
                 <w:bottom w:val="none" w:sz="0" w:space="0" w:color="000000"/>
@@ -4233,29 +4312,30 @@
                 <w:szCs w:val="22"/>
                 <w:color w:val="000000"/>
               </w:rPr>
-              <w:t xml:space="preserve">0.08</w:t>
-            </w:r>
-          </w:p>
-        </w:tc>
-        <w:tc>
-          <w:tcPr>
-            <w:tcBorders>
-              <w:bottom w:val="none" w:sz="0" w:space="0" w:color="000000"/>
-              <w:top w:val="none" w:sz="0" w:space="0" w:color="000000"/>
-              <w:left w:val="none" w:sz="0" w:space="0" w:color="000000"/>
-              <w:right w:val="none" w:sz="0" w:space="0" w:color="000000"/>
-            </w:tcBorders>
-            <w:shd w:val="clear" w:color="auto" w:fill="FFFFFF"/>
-            <w:tcMar>
-              <w:top w:w="0" w:type="dxa"/>
-              <w:bottom w:w="0" w:type="dxa"/>
-              <w:left w:w="0" w:type="dxa"/>
-              <w:right w:w="0" w:type="dxa"/>
-            </w:tcMar>
-            <w:vAlign w:val="center"/>
-          </w:tcPr>
-          <w:p>
-            <w:pPr>
+              <w:t xml:space="preserve">0.42</w:t>
+            </w:r>
+          </w:p>
+        </w:tc>
+        <w:tc>
+          <w:tcPr>
+            <w:tcBorders>
+              <w:bottom w:val="none" w:sz="0" w:space="0" w:color="000000"/>
+              <w:top w:val="none" w:sz="0" w:space="0" w:color="000000"/>
+              <w:left w:val="none" w:sz="0" w:space="0" w:color="000000"/>
+              <w:right w:val="none" w:sz="0" w:space="0" w:color="000000"/>
+            </w:tcBorders>
+            <w:shd w:val="clear" w:color="auto" w:fill="FFFFFF"/>
+            <w:tcMar>
+              <w:top w:w="0" w:type="dxa"/>
+              <w:bottom w:w="0" w:type="dxa"/>
+              <w:left w:w="0" w:type="dxa"/>
+              <w:right w:w="0" w:type="dxa"/>
+            </w:tcMar>
+            <w:vAlign w:val="center"/>
+          </w:tcPr>
+          <w:p>
+            <w:pPr>
+              <w:pStyle w:val="Normal"/>
               <w:jc w:val="right"/>
               <w:pBdr>
                 <w:bottom w:val="none" w:sz="0" w:space="0" w:color="000000"/>
@@ -4285,7 +4365,7 @@
                 <w:szCs w:val="22"/>
                 <w:color w:val="000000"/>
               </w:rPr>
-              <w:t xml:space="preserve">0.75</w:t>
+              <w:t xml:space="preserve">1.30</w:t>
             </w:r>
           </w:p>
         </w:tc>
@@ -4314,6 +4394,7 @@
           </w:tcPr>
           <w:p>
             <w:pPr>
+              <w:pStyle w:val="Normal"/>
               <w:jc w:val="left"/>
               <w:pBdr>
                 <w:bottom w:val="none" w:sz="0" w:space="0" w:color="000000"/>
@@ -4366,6 +4447,7 @@
           </w:tcPr>
           <w:p>
             <w:pPr>
+              <w:pStyle w:val="Normal"/>
               <w:jc w:val="left"/>
               <w:pBdr>
                 <w:bottom w:val="none" w:sz="0" w:space="0" w:color="000000"/>
@@ -4418,6 +4500,7 @@
           </w:tcPr>
           <w:p>
             <w:pPr>
+              <w:pStyle w:val="Normal"/>
               <w:jc w:val="right"/>
               <w:pBdr>
                 <w:bottom w:val="none" w:sz="0" w:space="0" w:color="000000"/>
@@ -4447,29 +4530,30 @@
                 <w:szCs w:val="22"/>
                 <w:color w:val="000000"/>
               </w:rPr>
-              <w:t xml:space="preserve">0.45</w:t>
-            </w:r>
-          </w:p>
-        </w:tc>
-        <w:tc>
-          <w:tcPr>
-            <w:tcBorders>
-              <w:bottom w:val="none" w:sz="0" w:space="0" w:color="000000"/>
-              <w:top w:val="none" w:sz="0" w:space="0" w:color="000000"/>
-              <w:left w:val="none" w:sz="0" w:space="0" w:color="000000"/>
-              <w:right w:val="none" w:sz="0" w:space="0" w:color="000000"/>
-            </w:tcBorders>
-            <w:shd w:val="clear" w:color="auto" w:fill="FFFFFF"/>
-            <w:tcMar>
-              <w:top w:w="0" w:type="dxa"/>
-              <w:bottom w:w="0" w:type="dxa"/>
-              <w:left w:w="0" w:type="dxa"/>
-              <w:right w:w="0" w:type="dxa"/>
-            </w:tcMar>
-            <w:vAlign w:val="center"/>
-          </w:tcPr>
-          <w:p>
-            <w:pPr>
+              <w:t xml:space="preserve">0.79</w:t>
+            </w:r>
+          </w:p>
+        </w:tc>
+        <w:tc>
+          <w:tcPr>
+            <w:tcBorders>
+              <w:bottom w:val="none" w:sz="0" w:space="0" w:color="000000"/>
+              <w:top w:val="none" w:sz="0" w:space="0" w:color="000000"/>
+              <w:left w:val="none" w:sz="0" w:space="0" w:color="000000"/>
+              <w:right w:val="none" w:sz="0" w:space="0" w:color="000000"/>
+            </w:tcBorders>
+            <w:shd w:val="clear" w:color="auto" w:fill="FFFFFF"/>
+            <w:tcMar>
+              <w:top w:w="0" w:type="dxa"/>
+              <w:bottom w:w="0" w:type="dxa"/>
+              <w:left w:w="0" w:type="dxa"/>
+              <w:right w:w="0" w:type="dxa"/>
+            </w:tcMar>
+            <w:vAlign w:val="center"/>
+          </w:tcPr>
+          <w:p>
+            <w:pPr>
+              <w:pStyle w:val="Normal"/>
               <w:jc w:val="right"/>
               <w:pBdr>
                 <w:bottom w:val="none" w:sz="0" w:space="0" w:color="000000"/>
@@ -4499,29 +4583,30 @@
                 <w:szCs w:val="22"/>
                 <w:color w:val="000000"/>
               </w:rPr>
-              <w:t xml:space="preserve">0.19</w:t>
-            </w:r>
-          </w:p>
-        </w:tc>
-        <w:tc>
-          <w:tcPr>
-            <w:tcBorders>
-              <w:bottom w:val="none" w:sz="0" w:space="0" w:color="000000"/>
-              <w:top w:val="none" w:sz="0" w:space="0" w:color="000000"/>
-              <w:left w:val="none" w:sz="0" w:space="0" w:color="000000"/>
-              <w:right w:val="none" w:sz="0" w:space="0" w:color="000000"/>
-            </w:tcBorders>
-            <w:shd w:val="clear" w:color="auto" w:fill="FFFFFF"/>
-            <w:tcMar>
-              <w:top w:w="0" w:type="dxa"/>
-              <w:bottom w:w="0" w:type="dxa"/>
-              <w:left w:w="0" w:type="dxa"/>
-              <w:right w:w="0" w:type="dxa"/>
-            </w:tcMar>
-            <w:vAlign w:val="center"/>
-          </w:tcPr>
-          <w:p>
-            <w:pPr>
+              <w:t xml:space="preserve">0.58</w:t>
+            </w:r>
+          </w:p>
+        </w:tc>
+        <w:tc>
+          <w:tcPr>
+            <w:tcBorders>
+              <w:bottom w:val="none" w:sz="0" w:space="0" w:color="000000"/>
+              <w:top w:val="none" w:sz="0" w:space="0" w:color="000000"/>
+              <w:left w:val="none" w:sz="0" w:space="0" w:color="000000"/>
+              <w:right w:val="none" w:sz="0" w:space="0" w:color="000000"/>
+            </w:tcBorders>
+            <w:shd w:val="clear" w:color="auto" w:fill="FFFFFF"/>
+            <w:tcMar>
+              <w:top w:w="0" w:type="dxa"/>
+              <w:bottom w:w="0" w:type="dxa"/>
+              <w:left w:w="0" w:type="dxa"/>
+              <w:right w:w="0" w:type="dxa"/>
+            </w:tcMar>
+            <w:vAlign w:val="center"/>
+          </w:tcPr>
+          <w:p>
+            <w:pPr>
+              <w:pStyle w:val="Normal"/>
               <w:jc w:val="right"/>
               <w:pBdr>
                 <w:bottom w:val="none" w:sz="0" w:space="0" w:color="000000"/>
@@ -4551,7 +4636,7 @@
                 <w:szCs w:val="22"/>
                 <w:color w:val="000000"/>
               </w:rPr>
-              <w:t xml:space="preserve">1.03</w:t>
+              <w:t xml:space="preserve">1.10</w:t>
             </w:r>
           </w:p>
         </w:tc>
@@ -4580,6 +4665,7 @@
           </w:tcPr>
           <w:p>
             <w:pPr>
+              <w:pStyle w:val="Normal"/>
               <w:jc w:val="left"/>
               <w:pBdr>
                 <w:bottom w:val="none" w:sz="0" w:space="0" w:color="000000"/>
@@ -4632,6 +4718,7 @@
           </w:tcPr>
           <w:p>
             <w:pPr>
+              <w:pStyle w:val="Normal"/>
               <w:jc w:val="left"/>
               <w:pBdr>
                 <w:bottom w:val="none" w:sz="0" w:space="0" w:color="000000"/>
@@ -4684,6 +4771,7 @@
           </w:tcPr>
           <w:p>
             <w:pPr>
+              <w:pStyle w:val="Normal"/>
               <w:jc w:val="right"/>
               <w:pBdr>
                 <w:bottom w:val="none" w:sz="0" w:space="0" w:color="000000"/>
@@ -4713,29 +4801,30 @@
                 <w:szCs w:val="22"/>
                 <w:color w:val="000000"/>
               </w:rPr>
-              <w:t xml:space="preserve">0.44</w:t>
-            </w:r>
-          </w:p>
-        </w:tc>
-        <w:tc>
-          <w:tcPr>
-            <w:tcBorders>
-              <w:bottom w:val="none" w:sz="0" w:space="0" w:color="000000"/>
-              <w:top w:val="none" w:sz="0" w:space="0" w:color="000000"/>
-              <w:left w:val="none" w:sz="0" w:space="0" w:color="000000"/>
-              <w:right w:val="none" w:sz="0" w:space="0" w:color="000000"/>
-            </w:tcBorders>
-            <w:shd w:val="clear" w:color="auto" w:fill="FFFFFF"/>
-            <w:tcMar>
-              <w:top w:w="0" w:type="dxa"/>
-              <w:bottom w:w="0" w:type="dxa"/>
-              <w:left w:w="0" w:type="dxa"/>
-              <w:right w:w="0" w:type="dxa"/>
-            </w:tcMar>
-            <w:vAlign w:val="center"/>
-          </w:tcPr>
-          <w:p>
-            <w:pPr>
+              <w:t xml:space="preserve">0.74</w:t>
+            </w:r>
+          </w:p>
+        </w:tc>
+        <w:tc>
+          <w:tcPr>
+            <w:tcBorders>
+              <w:bottom w:val="none" w:sz="0" w:space="0" w:color="000000"/>
+              <w:top w:val="none" w:sz="0" w:space="0" w:color="000000"/>
+              <w:left w:val="none" w:sz="0" w:space="0" w:color="000000"/>
+              <w:right w:val="none" w:sz="0" w:space="0" w:color="000000"/>
+            </w:tcBorders>
+            <w:shd w:val="clear" w:color="auto" w:fill="FFFFFF"/>
+            <w:tcMar>
+              <w:top w:w="0" w:type="dxa"/>
+              <w:bottom w:w="0" w:type="dxa"/>
+              <w:left w:w="0" w:type="dxa"/>
+              <w:right w:w="0" w:type="dxa"/>
+            </w:tcMar>
+            <w:vAlign w:val="center"/>
+          </w:tcPr>
+          <w:p>
+            <w:pPr>
+              <w:pStyle w:val="Normal"/>
               <w:jc w:val="right"/>
               <w:pBdr>
                 <w:bottom w:val="none" w:sz="0" w:space="0" w:color="000000"/>
@@ -4765,29 +4854,30 @@
                 <w:szCs w:val="22"/>
                 <w:color w:val="000000"/>
               </w:rPr>
-              <w:t xml:space="preserve">0.17</w:t>
-            </w:r>
-          </w:p>
-        </w:tc>
-        <w:tc>
-          <w:tcPr>
-            <w:tcBorders>
-              <w:bottom w:val="none" w:sz="0" w:space="0" w:color="000000"/>
-              <w:top w:val="none" w:sz="0" w:space="0" w:color="000000"/>
-              <w:left w:val="none" w:sz="0" w:space="0" w:color="000000"/>
-              <w:right w:val="none" w:sz="0" w:space="0" w:color="000000"/>
-            </w:tcBorders>
-            <w:shd w:val="clear" w:color="auto" w:fill="FFFFFF"/>
-            <w:tcMar>
-              <w:top w:w="0" w:type="dxa"/>
-              <w:bottom w:w="0" w:type="dxa"/>
-              <w:left w:w="0" w:type="dxa"/>
-              <w:right w:w="0" w:type="dxa"/>
-            </w:tcMar>
-            <w:vAlign w:val="center"/>
-          </w:tcPr>
-          <w:p>
-            <w:pPr>
+              <w:t xml:space="preserve">0.52</w:t>
+            </w:r>
+          </w:p>
+        </w:tc>
+        <w:tc>
+          <w:tcPr>
+            <w:tcBorders>
+              <w:bottom w:val="none" w:sz="0" w:space="0" w:color="000000"/>
+              <w:top w:val="none" w:sz="0" w:space="0" w:color="000000"/>
+              <w:left w:val="none" w:sz="0" w:space="0" w:color="000000"/>
+              <w:right w:val="none" w:sz="0" w:space="0" w:color="000000"/>
+            </w:tcBorders>
+            <w:shd w:val="clear" w:color="auto" w:fill="FFFFFF"/>
+            <w:tcMar>
+              <w:top w:w="0" w:type="dxa"/>
+              <w:bottom w:w="0" w:type="dxa"/>
+              <w:left w:w="0" w:type="dxa"/>
+              <w:right w:w="0" w:type="dxa"/>
+            </w:tcMar>
+            <w:vAlign w:val="center"/>
+          </w:tcPr>
+          <w:p>
+            <w:pPr>
+              <w:pStyle w:val="Normal"/>
               <w:jc w:val="right"/>
               <w:pBdr>
                 <w:bottom w:val="none" w:sz="0" w:space="0" w:color="000000"/>
@@ -4817,7 +4907,7 @@
                 <w:szCs w:val="22"/>
                 <w:color w:val="000000"/>
               </w:rPr>
-              <w:t xml:space="preserve">1.11</w:t>
+              <w:t xml:space="preserve">1.08</w:t>
             </w:r>
           </w:p>
         </w:tc>
@@ -4846,6 +4936,7 @@
           </w:tcPr>
           <w:p>
             <w:pPr>
+              <w:pStyle w:val="Normal"/>
               <w:jc w:val="left"/>
               <w:pBdr>
                 <w:bottom w:val="none" w:sz="0" w:space="0" w:color="000000"/>
@@ -4898,6 +4989,7 @@
           </w:tcPr>
           <w:p>
             <w:pPr>
+              <w:pStyle w:val="Normal"/>
               <w:jc w:val="left"/>
               <w:pBdr>
                 <w:bottom w:val="none" w:sz="0" w:space="0" w:color="000000"/>
@@ -4950,6 +5042,7 @@
           </w:tcPr>
           <w:p>
             <w:pPr>
+              <w:pStyle w:val="Normal"/>
               <w:jc w:val="right"/>
               <w:pBdr>
                 <w:bottom w:val="none" w:sz="0" w:space="0" w:color="000000"/>
@@ -4979,29 +5072,30 @@
                 <w:szCs w:val="22"/>
                 <w:color w:val="000000"/>
               </w:rPr>
-              <w:t xml:space="preserve">0.98</w:t>
-            </w:r>
-          </w:p>
-        </w:tc>
-        <w:tc>
-          <w:tcPr>
-            <w:tcBorders>
-              <w:bottom w:val="none" w:sz="0" w:space="0" w:color="000000"/>
-              <w:top w:val="none" w:sz="0" w:space="0" w:color="000000"/>
-              <w:left w:val="none" w:sz="0" w:space="0" w:color="000000"/>
-              <w:right w:val="none" w:sz="0" w:space="0" w:color="000000"/>
-            </w:tcBorders>
-            <w:shd w:val="clear" w:color="auto" w:fill="FFFFFF"/>
-            <w:tcMar>
-              <w:top w:w="0" w:type="dxa"/>
-              <w:bottom w:w="0" w:type="dxa"/>
-              <w:left w:w="0" w:type="dxa"/>
-              <w:right w:w="0" w:type="dxa"/>
-            </w:tcMar>
-            <w:vAlign w:val="center"/>
-          </w:tcPr>
-          <w:p>
-            <w:pPr>
+              <w:t xml:space="preserve">0.94</w:t>
+            </w:r>
+          </w:p>
+        </w:tc>
+        <w:tc>
+          <w:tcPr>
+            <w:tcBorders>
+              <w:bottom w:val="none" w:sz="0" w:space="0" w:color="000000"/>
+              <w:top w:val="none" w:sz="0" w:space="0" w:color="000000"/>
+              <w:left w:val="none" w:sz="0" w:space="0" w:color="000000"/>
+              <w:right w:val="none" w:sz="0" w:space="0" w:color="000000"/>
+            </w:tcBorders>
+            <w:shd w:val="clear" w:color="auto" w:fill="FFFFFF"/>
+            <w:tcMar>
+              <w:top w:w="0" w:type="dxa"/>
+              <w:bottom w:w="0" w:type="dxa"/>
+              <w:left w:w="0" w:type="dxa"/>
+              <w:right w:w="0" w:type="dxa"/>
+            </w:tcMar>
+            <w:vAlign w:val="center"/>
+          </w:tcPr>
+          <w:p>
+            <w:pPr>
+              <w:pStyle w:val="Normal"/>
               <w:jc w:val="right"/>
               <w:pBdr>
                 <w:bottom w:val="none" w:sz="0" w:space="0" w:color="000000"/>
@@ -5031,29 +5125,30 @@
                 <w:szCs w:val="22"/>
                 <w:color w:val="000000"/>
               </w:rPr>
-              <w:t xml:space="preserve">0.31</w:t>
-            </w:r>
-          </w:p>
-        </w:tc>
-        <w:tc>
-          <w:tcPr>
-            <w:tcBorders>
-              <w:bottom w:val="none" w:sz="0" w:space="0" w:color="000000"/>
-              <w:top w:val="none" w:sz="0" w:space="0" w:color="000000"/>
-              <w:left w:val="none" w:sz="0" w:space="0" w:color="000000"/>
-              <w:right w:val="none" w:sz="0" w:space="0" w:color="000000"/>
-            </w:tcBorders>
-            <w:shd w:val="clear" w:color="auto" w:fill="FFFFFF"/>
-            <w:tcMar>
-              <w:top w:w="0" w:type="dxa"/>
-              <w:bottom w:w="0" w:type="dxa"/>
-              <w:left w:w="0" w:type="dxa"/>
-              <w:right w:w="0" w:type="dxa"/>
-            </w:tcMar>
-            <w:vAlign w:val="center"/>
-          </w:tcPr>
-          <w:p>
-            <w:pPr>
+              <w:t xml:space="preserve">0.68</w:t>
+            </w:r>
+          </w:p>
+        </w:tc>
+        <w:tc>
+          <w:tcPr>
+            <w:tcBorders>
+              <w:bottom w:val="none" w:sz="0" w:space="0" w:color="000000"/>
+              <w:top w:val="none" w:sz="0" w:space="0" w:color="000000"/>
+              <w:left w:val="none" w:sz="0" w:space="0" w:color="000000"/>
+              <w:right w:val="none" w:sz="0" w:space="0" w:color="000000"/>
+            </w:tcBorders>
+            <w:shd w:val="clear" w:color="auto" w:fill="FFFFFF"/>
+            <w:tcMar>
+              <w:top w:w="0" w:type="dxa"/>
+              <w:bottom w:w="0" w:type="dxa"/>
+              <w:left w:w="0" w:type="dxa"/>
+              <w:right w:w="0" w:type="dxa"/>
+            </w:tcMar>
+            <w:vAlign w:val="center"/>
+          </w:tcPr>
+          <w:p>
+            <w:pPr>
+              <w:pStyle w:val="Normal"/>
               <w:jc w:val="right"/>
               <w:pBdr>
                 <w:bottom w:val="none" w:sz="0" w:space="0" w:color="000000"/>
@@ -5083,7 +5178,7 @@
                 <w:szCs w:val="22"/>
                 <w:color w:val="000000"/>
               </w:rPr>
-              <w:t xml:space="preserve">3.44</w:t>
+              <w:t xml:space="preserve">1.32</w:t>
             </w:r>
           </w:p>
         </w:tc>
@@ -5112,6 +5207,7 @@
           </w:tcPr>
           <w:p>
             <w:pPr>
+              <w:pStyle w:val="Normal"/>
               <w:jc w:val="left"/>
               <w:pBdr>
                 <w:bottom w:val="none" w:sz="0" w:space="0" w:color="000000"/>
@@ -5164,6 +5260,7 @@
           </w:tcPr>
           <w:p>
             <w:pPr>
+              <w:pStyle w:val="Normal"/>
               <w:jc w:val="left"/>
               <w:pBdr>
                 <w:bottom w:val="none" w:sz="0" w:space="0" w:color="000000"/>
@@ -5216,6 +5313,7 @@
           </w:tcPr>
           <w:p>
             <w:pPr>
+              <w:pStyle w:val="Normal"/>
               <w:jc w:val="right"/>
               <w:pBdr>
                 <w:bottom w:val="none" w:sz="0" w:space="0" w:color="000000"/>
@@ -5245,29 +5343,30 @@
                 <w:szCs w:val="22"/>
                 <w:color w:val="000000"/>
               </w:rPr>
-              <w:t xml:space="preserve">1.11</w:t>
-            </w:r>
-          </w:p>
-        </w:tc>
-        <w:tc>
-          <w:tcPr>
-            <w:tcBorders>
-              <w:bottom w:val="none" w:sz="0" w:space="0" w:color="000000"/>
-              <w:top w:val="none" w:sz="0" w:space="0" w:color="000000"/>
-              <w:left w:val="none" w:sz="0" w:space="0" w:color="000000"/>
-              <w:right w:val="none" w:sz="0" w:space="0" w:color="000000"/>
-            </w:tcBorders>
-            <w:shd w:val="clear" w:color="auto" w:fill="FFFFFF"/>
-            <w:tcMar>
-              <w:top w:w="0" w:type="dxa"/>
-              <w:bottom w:w="0" w:type="dxa"/>
-              <w:left w:w="0" w:type="dxa"/>
-              <w:right w:w="0" w:type="dxa"/>
-            </w:tcMar>
-            <w:vAlign w:val="center"/>
-          </w:tcPr>
-          <w:p>
-            <w:pPr>
+              <w:t xml:space="preserve">1.00</w:t>
+            </w:r>
+          </w:p>
+        </w:tc>
+        <w:tc>
+          <w:tcPr>
+            <w:tcBorders>
+              <w:bottom w:val="none" w:sz="0" w:space="0" w:color="000000"/>
+              <w:top w:val="none" w:sz="0" w:space="0" w:color="000000"/>
+              <w:left w:val="none" w:sz="0" w:space="0" w:color="000000"/>
+              <w:right w:val="none" w:sz="0" w:space="0" w:color="000000"/>
+            </w:tcBorders>
+            <w:shd w:val="clear" w:color="auto" w:fill="FFFFFF"/>
+            <w:tcMar>
+              <w:top w:w="0" w:type="dxa"/>
+              <w:bottom w:w="0" w:type="dxa"/>
+              <w:left w:w="0" w:type="dxa"/>
+              <w:right w:w="0" w:type="dxa"/>
+            </w:tcMar>
+            <w:vAlign w:val="center"/>
+          </w:tcPr>
+          <w:p>
+            <w:pPr>
+              <w:pStyle w:val="Normal"/>
               <w:jc w:val="right"/>
               <w:pBdr>
                 <w:bottom w:val="none" w:sz="0" w:space="0" w:color="000000"/>
@@ -5297,29 +5396,30 @@
                 <w:szCs w:val="22"/>
                 <w:color w:val="000000"/>
               </w:rPr>
-              <w:t xml:space="preserve">0.76</w:t>
-            </w:r>
-          </w:p>
-        </w:tc>
-        <w:tc>
-          <w:tcPr>
-            <w:tcBorders>
-              <w:bottom w:val="none" w:sz="0" w:space="0" w:color="000000"/>
-              <w:top w:val="none" w:sz="0" w:space="0" w:color="000000"/>
-              <w:left w:val="none" w:sz="0" w:space="0" w:color="000000"/>
-              <w:right w:val="none" w:sz="0" w:space="0" w:color="000000"/>
-            </w:tcBorders>
-            <w:shd w:val="clear" w:color="auto" w:fill="FFFFFF"/>
-            <w:tcMar>
-              <w:top w:w="0" w:type="dxa"/>
-              <w:bottom w:w="0" w:type="dxa"/>
-              <w:left w:w="0" w:type="dxa"/>
-              <w:right w:w="0" w:type="dxa"/>
-            </w:tcMar>
-            <w:vAlign w:val="center"/>
-          </w:tcPr>
-          <w:p>
-            <w:pPr>
+              <w:t xml:space="preserve">0.86</w:t>
+            </w:r>
+          </w:p>
+        </w:tc>
+        <w:tc>
+          <w:tcPr>
+            <w:tcBorders>
+              <w:bottom w:val="none" w:sz="0" w:space="0" w:color="000000"/>
+              <w:top w:val="none" w:sz="0" w:space="0" w:color="000000"/>
+              <w:left w:val="none" w:sz="0" w:space="0" w:color="000000"/>
+              <w:right w:val="none" w:sz="0" w:space="0" w:color="000000"/>
+            </w:tcBorders>
+            <w:shd w:val="clear" w:color="auto" w:fill="FFFFFF"/>
+            <w:tcMar>
+              <w:top w:w="0" w:type="dxa"/>
+              <w:bottom w:w="0" w:type="dxa"/>
+              <w:left w:w="0" w:type="dxa"/>
+              <w:right w:w="0" w:type="dxa"/>
+            </w:tcMar>
+            <w:vAlign w:val="center"/>
+          </w:tcPr>
+          <w:p>
+            <w:pPr>
+              <w:pStyle w:val="Normal"/>
               <w:jc w:val="right"/>
               <w:pBdr>
                 <w:bottom w:val="none" w:sz="0" w:space="0" w:color="000000"/>
@@ -5349,7 +5449,7 @@
                 <w:szCs w:val="22"/>
                 <w:color w:val="000000"/>
               </w:rPr>
-              <w:t xml:space="preserve">1.66</w:t>
+              <w:t xml:space="preserve">1.17</w:t>
             </w:r>
           </w:p>
         </w:tc>
@@ -5378,6 +5478,7 @@
           </w:tcPr>
           <w:p>
             <w:pPr>
+              <w:pStyle w:val="Normal"/>
               <w:jc w:val="left"/>
               <w:pBdr>
                 <w:bottom w:val="none" w:sz="0" w:space="0" w:color="000000"/>
@@ -5430,6 +5531,7 @@
           </w:tcPr>
           <w:p>
             <w:pPr>
+              <w:pStyle w:val="Normal"/>
               <w:jc w:val="left"/>
               <w:pBdr>
                 <w:bottom w:val="none" w:sz="0" w:space="0" w:color="000000"/>
@@ -5482,6 +5584,7 @@
           </w:tcPr>
           <w:p>
             <w:pPr>
+              <w:pStyle w:val="Normal"/>
               <w:jc w:val="right"/>
               <w:pBdr>
                 <w:bottom w:val="none" w:sz="0" w:space="0" w:color="000000"/>
@@ -5511,29 +5614,30 @@
                 <w:szCs w:val="22"/>
                 <w:color w:val="000000"/>
               </w:rPr>
-              <w:t xml:space="preserve">0.12</w:t>
-            </w:r>
-          </w:p>
-        </w:tc>
-        <w:tc>
-          <w:tcPr>
-            <w:tcBorders>
-              <w:bottom w:val="none" w:sz="0" w:space="0" w:color="000000"/>
-              <w:top w:val="none" w:sz="0" w:space="0" w:color="000000"/>
-              <w:left w:val="none" w:sz="0" w:space="0" w:color="000000"/>
-              <w:right w:val="none" w:sz="0" w:space="0" w:color="000000"/>
-            </w:tcBorders>
-            <w:shd w:val="clear" w:color="auto" w:fill="FFFFFF"/>
-            <w:tcMar>
-              <w:top w:w="0" w:type="dxa"/>
-              <w:bottom w:w="0" w:type="dxa"/>
-              <w:left w:w="0" w:type="dxa"/>
-              <w:right w:w="0" w:type="dxa"/>
-            </w:tcMar>
-            <w:vAlign w:val="center"/>
-          </w:tcPr>
-          <w:p>
-            <w:pPr>
+              <w:t xml:space="preserve">0.72</w:t>
+            </w:r>
+          </w:p>
+        </w:tc>
+        <w:tc>
+          <w:tcPr>
+            <w:tcBorders>
+              <w:bottom w:val="none" w:sz="0" w:space="0" w:color="000000"/>
+              <w:top w:val="none" w:sz="0" w:space="0" w:color="000000"/>
+              <w:left w:val="none" w:sz="0" w:space="0" w:color="000000"/>
+              <w:right w:val="none" w:sz="0" w:space="0" w:color="000000"/>
+            </w:tcBorders>
+            <w:shd w:val="clear" w:color="auto" w:fill="FFFFFF"/>
+            <w:tcMar>
+              <w:top w:w="0" w:type="dxa"/>
+              <w:bottom w:w="0" w:type="dxa"/>
+              <w:left w:w="0" w:type="dxa"/>
+              <w:right w:w="0" w:type="dxa"/>
+            </w:tcMar>
+            <w:vAlign w:val="center"/>
+          </w:tcPr>
+          <w:p>
+            <w:pPr>
+              <w:pStyle w:val="Normal"/>
               <w:jc w:val="right"/>
               <w:pBdr>
                 <w:bottom w:val="none" w:sz="0" w:space="0" w:color="000000"/>
@@ -5563,29 +5667,30 @@
                 <w:szCs w:val="22"/>
                 <w:color w:val="000000"/>
               </w:rPr>
-              <w:t xml:space="preserve">0.06</w:t>
-            </w:r>
-          </w:p>
-        </w:tc>
-        <w:tc>
-          <w:tcPr>
-            <w:tcBorders>
-              <w:bottom w:val="none" w:sz="0" w:space="0" w:color="000000"/>
-              <w:top w:val="none" w:sz="0" w:space="0" w:color="000000"/>
-              <w:left w:val="none" w:sz="0" w:space="0" w:color="000000"/>
-              <w:right w:val="none" w:sz="0" w:space="0" w:color="000000"/>
-            </w:tcBorders>
-            <w:shd w:val="clear" w:color="auto" w:fill="FFFFFF"/>
-            <w:tcMar>
-              <w:top w:w="0" w:type="dxa"/>
-              <w:bottom w:w="0" w:type="dxa"/>
-              <w:left w:w="0" w:type="dxa"/>
-              <w:right w:w="0" w:type="dxa"/>
-            </w:tcMar>
-            <w:vAlign w:val="center"/>
-          </w:tcPr>
-          <w:p>
-            <w:pPr>
+              <w:t xml:space="preserve">0.60</w:t>
+            </w:r>
+          </w:p>
+        </w:tc>
+        <w:tc>
+          <w:tcPr>
+            <w:tcBorders>
+              <w:bottom w:val="none" w:sz="0" w:space="0" w:color="000000"/>
+              <w:top w:val="none" w:sz="0" w:space="0" w:color="000000"/>
+              <w:left w:val="none" w:sz="0" w:space="0" w:color="000000"/>
+              <w:right w:val="none" w:sz="0" w:space="0" w:color="000000"/>
+            </w:tcBorders>
+            <w:shd w:val="clear" w:color="auto" w:fill="FFFFFF"/>
+            <w:tcMar>
+              <w:top w:w="0" w:type="dxa"/>
+              <w:bottom w:w="0" w:type="dxa"/>
+              <w:left w:w="0" w:type="dxa"/>
+              <w:right w:w="0" w:type="dxa"/>
+            </w:tcMar>
+            <w:vAlign w:val="center"/>
+          </w:tcPr>
+          <w:p>
+            <w:pPr>
+              <w:pStyle w:val="Normal"/>
               <w:jc w:val="right"/>
               <w:pBdr>
                 <w:bottom w:val="none" w:sz="0" w:space="0" w:color="000000"/>
@@ -5615,7 +5720,7 @@
                 <w:szCs w:val="22"/>
                 <w:color w:val="000000"/>
               </w:rPr>
-              <w:t xml:space="preserve">0.26</w:t>
+              <w:t xml:space="preserve">0.87</w:t>
             </w:r>
           </w:p>
         </w:tc>
@@ -5644,6 +5749,7 @@
           </w:tcPr>
           <w:p>
             <w:pPr>
+              <w:pStyle w:val="Normal"/>
               <w:jc w:val="left"/>
               <w:pBdr>
                 <w:bottom w:val="none" w:sz="0" w:space="0" w:color="000000"/>
@@ -5696,6 +5802,7 @@
           </w:tcPr>
           <w:p>
             <w:pPr>
+              <w:pStyle w:val="Normal"/>
               <w:jc w:val="left"/>
               <w:pBdr>
                 <w:bottom w:val="none" w:sz="0" w:space="0" w:color="000000"/>
@@ -5748,6 +5855,7 @@
           </w:tcPr>
           <w:p>
             <w:pPr>
+              <w:pStyle w:val="Normal"/>
               <w:jc w:val="right"/>
               <w:pBdr>
                 <w:bottom w:val="none" w:sz="0" w:space="0" w:color="000000"/>
@@ -5777,29 +5885,30 @@
                 <w:szCs w:val="22"/>
                 <w:color w:val="000000"/>
               </w:rPr>
-              <w:t xml:space="preserve">0.20</w:t>
-            </w:r>
-          </w:p>
-        </w:tc>
-        <w:tc>
-          <w:tcPr>
-            <w:tcBorders>
-              <w:bottom w:val="none" w:sz="0" w:space="0" w:color="000000"/>
-              <w:top w:val="none" w:sz="0" w:space="0" w:color="000000"/>
-              <w:left w:val="none" w:sz="0" w:space="0" w:color="000000"/>
-              <w:right w:val="none" w:sz="0" w:space="0" w:color="000000"/>
-            </w:tcBorders>
-            <w:shd w:val="clear" w:color="auto" w:fill="FFFFFF"/>
-            <w:tcMar>
-              <w:top w:w="0" w:type="dxa"/>
-              <w:bottom w:w="0" w:type="dxa"/>
-              <w:left w:w="0" w:type="dxa"/>
-              <w:right w:w="0" w:type="dxa"/>
-            </w:tcMar>
-            <w:vAlign w:val="center"/>
-          </w:tcPr>
-          <w:p>
-            <w:pPr>
+              <w:t xml:space="preserve">0.74</w:t>
+            </w:r>
+          </w:p>
+        </w:tc>
+        <w:tc>
+          <w:tcPr>
+            <w:tcBorders>
+              <w:bottom w:val="none" w:sz="0" w:space="0" w:color="000000"/>
+              <w:top w:val="none" w:sz="0" w:space="0" w:color="000000"/>
+              <w:left w:val="none" w:sz="0" w:space="0" w:color="000000"/>
+              <w:right w:val="none" w:sz="0" w:space="0" w:color="000000"/>
+            </w:tcBorders>
+            <w:shd w:val="clear" w:color="auto" w:fill="FFFFFF"/>
+            <w:tcMar>
+              <w:top w:w="0" w:type="dxa"/>
+              <w:bottom w:w="0" w:type="dxa"/>
+              <w:left w:w="0" w:type="dxa"/>
+              <w:right w:w="0" w:type="dxa"/>
+            </w:tcMar>
+            <w:vAlign w:val="center"/>
+          </w:tcPr>
+          <w:p>
+            <w:pPr>
+              <w:pStyle w:val="Normal"/>
               <w:jc w:val="right"/>
               <w:pBdr>
                 <w:bottom w:val="none" w:sz="0" w:space="0" w:color="000000"/>
@@ -5829,29 +5938,30 @@
                 <w:szCs w:val="22"/>
                 <w:color w:val="000000"/>
               </w:rPr>
-              <w:t xml:space="preserve">0.08</w:t>
-            </w:r>
-          </w:p>
-        </w:tc>
-        <w:tc>
-          <w:tcPr>
-            <w:tcBorders>
-              <w:bottom w:val="none" w:sz="0" w:space="0" w:color="000000"/>
-              <w:top w:val="none" w:sz="0" w:space="0" w:color="000000"/>
-              <w:left w:val="none" w:sz="0" w:space="0" w:color="000000"/>
-              <w:right w:val="none" w:sz="0" w:space="0" w:color="000000"/>
-            </w:tcBorders>
-            <w:shd w:val="clear" w:color="auto" w:fill="FFFFFF"/>
-            <w:tcMar>
-              <w:top w:w="0" w:type="dxa"/>
-              <w:bottom w:w="0" w:type="dxa"/>
-              <w:left w:w="0" w:type="dxa"/>
-              <w:right w:w="0" w:type="dxa"/>
-            </w:tcMar>
-            <w:vAlign w:val="center"/>
-          </w:tcPr>
-          <w:p>
-            <w:pPr>
+              <w:t xml:space="preserve">0.58</w:t>
+            </w:r>
+          </w:p>
+        </w:tc>
+        <w:tc>
+          <w:tcPr>
+            <w:tcBorders>
+              <w:bottom w:val="none" w:sz="0" w:space="0" w:color="000000"/>
+              <w:top w:val="none" w:sz="0" w:space="0" w:color="000000"/>
+              <w:left w:val="none" w:sz="0" w:space="0" w:color="000000"/>
+              <w:right w:val="none" w:sz="0" w:space="0" w:color="000000"/>
+            </w:tcBorders>
+            <w:shd w:val="clear" w:color="auto" w:fill="FFFFFF"/>
+            <w:tcMar>
+              <w:top w:w="0" w:type="dxa"/>
+              <w:bottom w:w="0" w:type="dxa"/>
+              <w:left w:w="0" w:type="dxa"/>
+              <w:right w:w="0" w:type="dxa"/>
+            </w:tcMar>
+            <w:vAlign w:val="center"/>
+          </w:tcPr>
+          <w:p>
+            <w:pPr>
+              <w:pStyle w:val="Normal"/>
               <w:jc w:val="right"/>
               <w:pBdr>
                 <w:bottom w:val="none" w:sz="0" w:space="0" w:color="000000"/>
@@ -5881,7 +5991,7 @@
                 <w:szCs w:val="22"/>
                 <w:color w:val="000000"/>
               </w:rPr>
-              <w:t xml:space="preserve">0.54</w:t>
+              <w:t xml:space="preserve">0.94</w:t>
             </w:r>
           </w:p>
         </w:tc>
@@ -5910,6 +6020,7 @@
           </w:tcPr>
           <w:p>
             <w:pPr>
+              <w:pStyle w:val="Normal"/>
               <w:jc w:val="left"/>
               <w:pBdr>
                 <w:bottom w:val="none" w:sz="0" w:space="0" w:color="000000"/>
@@ -5962,6 +6073,7 @@
           </w:tcPr>
           <w:p>
             <w:pPr>
+              <w:pStyle w:val="Normal"/>
               <w:jc w:val="left"/>
               <w:pBdr>
                 <w:bottom w:val="none" w:sz="0" w:space="0" w:color="000000"/>
@@ -6014,6 +6126,7 @@
           </w:tcPr>
           <w:p>
             <w:pPr>
+              <w:pStyle w:val="Normal"/>
               <w:jc w:val="right"/>
               <w:pBdr>
                 <w:bottom w:val="none" w:sz="0" w:space="0" w:color="000000"/>
@@ -6043,29 +6156,30 @@
                 <w:szCs w:val="22"/>
                 <w:color w:val="000000"/>
               </w:rPr>
-              <w:t xml:space="preserve">0.11</w:t>
-            </w:r>
-          </w:p>
-        </w:tc>
-        <w:tc>
-          <w:tcPr>
-            <w:tcBorders>
-              <w:bottom w:val="none" w:sz="0" w:space="0" w:color="000000"/>
-              <w:top w:val="none" w:sz="0" w:space="0" w:color="000000"/>
-              <w:left w:val="none" w:sz="0" w:space="0" w:color="000000"/>
-              <w:right w:val="none" w:sz="0" w:space="0" w:color="000000"/>
-            </w:tcBorders>
-            <w:shd w:val="clear" w:color="auto" w:fill="FFFFFF"/>
-            <w:tcMar>
-              <w:top w:w="0" w:type="dxa"/>
-              <w:bottom w:w="0" w:type="dxa"/>
-              <w:left w:w="0" w:type="dxa"/>
-              <w:right w:w="0" w:type="dxa"/>
-            </w:tcMar>
-            <w:vAlign w:val="center"/>
-          </w:tcPr>
-          <w:p>
-            <w:pPr>
+              <w:t xml:space="preserve">0.72</w:t>
+            </w:r>
+          </w:p>
+        </w:tc>
+        <w:tc>
+          <w:tcPr>
+            <w:tcBorders>
+              <w:bottom w:val="none" w:sz="0" w:space="0" w:color="000000"/>
+              <w:top w:val="none" w:sz="0" w:space="0" w:color="000000"/>
+              <w:left w:val="none" w:sz="0" w:space="0" w:color="000000"/>
+              <w:right w:val="none" w:sz="0" w:space="0" w:color="000000"/>
+            </w:tcBorders>
+            <w:shd w:val="clear" w:color="auto" w:fill="FFFFFF"/>
+            <w:tcMar>
+              <w:top w:w="0" w:type="dxa"/>
+              <w:bottom w:w="0" w:type="dxa"/>
+              <w:left w:w="0" w:type="dxa"/>
+              <w:right w:w="0" w:type="dxa"/>
+            </w:tcMar>
+            <w:vAlign w:val="center"/>
+          </w:tcPr>
+          <w:p>
+            <w:pPr>
+              <w:pStyle w:val="Normal"/>
               <w:jc w:val="right"/>
               <w:pBdr>
                 <w:bottom w:val="none" w:sz="0" w:space="0" w:color="000000"/>
@@ -6095,29 +6209,30 @@
                 <w:szCs w:val="22"/>
                 <w:color w:val="000000"/>
               </w:rPr>
-              <w:t xml:space="preserve">0.06</w:t>
-            </w:r>
-          </w:p>
-        </w:tc>
-        <w:tc>
-          <w:tcPr>
-            <w:tcBorders>
-              <w:bottom w:val="none" w:sz="0" w:space="0" w:color="000000"/>
-              <w:top w:val="none" w:sz="0" w:space="0" w:color="000000"/>
-              <w:left w:val="none" w:sz="0" w:space="0" w:color="000000"/>
-              <w:right w:val="none" w:sz="0" w:space="0" w:color="000000"/>
-            </w:tcBorders>
-            <w:shd w:val="clear" w:color="auto" w:fill="FFFFFF"/>
-            <w:tcMar>
-              <w:top w:w="0" w:type="dxa"/>
-              <w:bottom w:w="0" w:type="dxa"/>
-              <w:left w:w="0" w:type="dxa"/>
-              <w:right w:w="0" w:type="dxa"/>
-            </w:tcMar>
-            <w:vAlign w:val="center"/>
-          </w:tcPr>
-          <w:p>
-            <w:pPr>
+              <w:t xml:space="preserve">0.62</w:t>
+            </w:r>
+          </w:p>
+        </w:tc>
+        <w:tc>
+          <w:tcPr>
+            <w:tcBorders>
+              <w:bottom w:val="none" w:sz="0" w:space="0" w:color="000000"/>
+              <w:top w:val="none" w:sz="0" w:space="0" w:color="000000"/>
+              <w:left w:val="none" w:sz="0" w:space="0" w:color="000000"/>
+              <w:right w:val="none" w:sz="0" w:space="0" w:color="000000"/>
+            </w:tcBorders>
+            <w:shd w:val="clear" w:color="auto" w:fill="FFFFFF"/>
+            <w:tcMar>
+              <w:top w:w="0" w:type="dxa"/>
+              <w:bottom w:w="0" w:type="dxa"/>
+              <w:left w:w="0" w:type="dxa"/>
+              <w:right w:w="0" w:type="dxa"/>
+            </w:tcMar>
+            <w:vAlign w:val="center"/>
+          </w:tcPr>
+          <w:p>
+            <w:pPr>
+              <w:pStyle w:val="Normal"/>
               <w:jc w:val="right"/>
               <w:pBdr>
                 <w:bottom w:val="none" w:sz="0" w:space="0" w:color="000000"/>
@@ -6147,7 +6262,7 @@
                 <w:szCs w:val="22"/>
                 <w:color w:val="000000"/>
               </w:rPr>
-              <w:t xml:space="preserve">0.21</w:t>
+              <w:t xml:space="preserve">0.85</w:t>
             </w:r>
           </w:p>
         </w:tc>
@@ -6176,6 +6291,7 @@
           </w:tcPr>
           <w:p>
             <w:pPr>
+              <w:pStyle w:val="Normal"/>
               <w:jc w:val="left"/>
               <w:pBdr>
                 <w:bottom w:val="none" w:sz="0" w:space="0" w:color="000000"/>
@@ -6228,6 +6344,7 @@
           </w:tcPr>
           <w:p>
             <w:pPr>
+              <w:pStyle w:val="Normal"/>
               <w:jc w:val="left"/>
               <w:pBdr>
                 <w:bottom w:val="none" w:sz="0" w:space="0" w:color="000000"/>
@@ -6280,6 +6397,7 @@
           </w:tcPr>
           <w:p>
             <w:pPr>
+              <w:pStyle w:val="Normal"/>
               <w:jc w:val="right"/>
               <w:pBdr>
                 <w:bottom w:val="none" w:sz="0" w:space="0" w:color="000000"/>
@@ -6309,29 +6427,30 @@
                 <w:szCs w:val="22"/>
                 <w:color w:val="000000"/>
               </w:rPr>
-              <w:t xml:space="preserve">0.18</w:t>
-            </w:r>
-          </w:p>
-        </w:tc>
-        <w:tc>
-          <w:tcPr>
-            <w:tcBorders>
-              <w:bottom w:val="none" w:sz="0" w:space="0" w:color="000000"/>
-              <w:top w:val="none" w:sz="0" w:space="0" w:color="000000"/>
-              <w:left w:val="none" w:sz="0" w:space="0" w:color="000000"/>
-              <w:right w:val="none" w:sz="0" w:space="0" w:color="000000"/>
-            </w:tcBorders>
-            <w:shd w:val="clear" w:color="auto" w:fill="FFFFFF"/>
-            <w:tcMar>
-              <w:top w:w="0" w:type="dxa"/>
-              <w:bottom w:w="0" w:type="dxa"/>
-              <w:left w:w="0" w:type="dxa"/>
-              <w:right w:w="0" w:type="dxa"/>
-            </w:tcMar>
-            <w:vAlign w:val="center"/>
-          </w:tcPr>
-          <w:p>
-            <w:pPr>
+              <w:t xml:space="preserve">0.74</w:t>
+            </w:r>
+          </w:p>
+        </w:tc>
+        <w:tc>
+          <w:tcPr>
+            <w:tcBorders>
+              <w:bottom w:val="none" w:sz="0" w:space="0" w:color="000000"/>
+              <w:top w:val="none" w:sz="0" w:space="0" w:color="000000"/>
+              <w:left w:val="none" w:sz="0" w:space="0" w:color="000000"/>
+              <w:right w:val="none" w:sz="0" w:space="0" w:color="000000"/>
+            </w:tcBorders>
+            <w:shd w:val="clear" w:color="auto" w:fill="FFFFFF"/>
+            <w:tcMar>
+              <w:top w:w="0" w:type="dxa"/>
+              <w:bottom w:w="0" w:type="dxa"/>
+              <w:left w:w="0" w:type="dxa"/>
+              <w:right w:w="0" w:type="dxa"/>
+            </w:tcMar>
+            <w:vAlign w:val="center"/>
+          </w:tcPr>
+          <w:p>
+            <w:pPr>
+              <w:pStyle w:val="Normal"/>
               <w:jc w:val="right"/>
               <w:pBdr>
                 <w:bottom w:val="none" w:sz="0" w:space="0" w:color="000000"/>
@@ -6361,29 +6480,30 @@
                 <w:szCs w:val="22"/>
                 <w:color w:val="000000"/>
               </w:rPr>
-              <w:t xml:space="preserve">0.07</w:t>
-            </w:r>
-          </w:p>
-        </w:tc>
-        <w:tc>
-          <w:tcPr>
-            <w:tcBorders>
-              <w:bottom w:val="none" w:sz="0" w:space="0" w:color="000000"/>
-              <w:top w:val="none" w:sz="0" w:space="0" w:color="000000"/>
-              <w:left w:val="none" w:sz="0" w:space="0" w:color="000000"/>
-              <w:right w:val="none" w:sz="0" w:space="0" w:color="000000"/>
-            </w:tcBorders>
-            <w:shd w:val="clear" w:color="auto" w:fill="FFFFFF"/>
-            <w:tcMar>
-              <w:top w:w="0" w:type="dxa"/>
-              <w:bottom w:w="0" w:type="dxa"/>
-              <w:left w:w="0" w:type="dxa"/>
-              <w:right w:w="0" w:type="dxa"/>
-            </w:tcMar>
-            <w:vAlign w:val="center"/>
-          </w:tcPr>
-          <w:p>
-            <w:pPr>
+              <w:t xml:space="preserve">0.60</w:t>
+            </w:r>
+          </w:p>
+        </w:tc>
+        <w:tc>
+          <w:tcPr>
+            <w:tcBorders>
+              <w:bottom w:val="none" w:sz="0" w:space="0" w:color="000000"/>
+              <w:top w:val="none" w:sz="0" w:space="0" w:color="000000"/>
+              <w:left w:val="none" w:sz="0" w:space="0" w:color="000000"/>
+              <w:right w:val="none" w:sz="0" w:space="0" w:color="000000"/>
+            </w:tcBorders>
+            <w:shd w:val="clear" w:color="auto" w:fill="FFFFFF"/>
+            <w:tcMar>
+              <w:top w:w="0" w:type="dxa"/>
+              <w:bottom w:w="0" w:type="dxa"/>
+              <w:left w:w="0" w:type="dxa"/>
+              <w:right w:w="0" w:type="dxa"/>
+            </w:tcMar>
+            <w:vAlign w:val="center"/>
+          </w:tcPr>
+          <w:p>
+            <w:pPr>
+              <w:pStyle w:val="Normal"/>
               <w:jc w:val="right"/>
               <w:pBdr>
                 <w:bottom w:val="none" w:sz="0" w:space="0" w:color="000000"/>
@@ -6413,14 +6533,14 @@
                 <w:szCs w:val="22"/>
                 <w:color w:val="000000"/>
               </w:rPr>
-              <w:t xml:space="preserve">0.48</w:t>
+              <w:t xml:space="preserve">0.93</w:t>
             </w:r>
           </w:p>
         </w:tc>
       </w:tr>
       <w:tr>
         <w:trPr>
-          <w:trHeight w:val="571" w:hRule="auto"/>
+          <w:trHeight w:val="572" w:hRule="auto"/>
         </w:trPr>
         body24
         <w:tc>
@@ -6442,6 +6562,7 @@
           </w:tcPr>
           <w:p>
             <w:pPr>
+              <w:pStyle w:val="Normal"/>
               <w:jc w:val="left"/>
               <w:pBdr>
                 <w:bottom w:val="none" w:sz="0" w:space="0" w:color="000000"/>
@@ -6494,6 +6615,7 @@
           </w:tcPr>
           <w:p>
             <w:pPr>
+              <w:pStyle w:val="Normal"/>
               <w:jc w:val="left"/>
               <w:pBdr>
                 <w:bottom w:val="none" w:sz="0" w:space="0" w:color="000000"/>
@@ -6546,6 +6668,7 @@
           </w:tcPr>
           <w:p>
             <w:pPr>
+              <w:pStyle w:val="Normal"/>
               <w:jc w:val="right"/>
               <w:pBdr>
                 <w:bottom w:val="none" w:sz="0" w:space="0" w:color="000000"/>
@@ -6575,7 +6698,7 @@
                 <w:szCs w:val="22"/>
                 <w:color w:val="000000"/>
               </w:rPr>
-              <w:t xml:space="preserve">1.64</w:t>
+              <w:t xml:space="preserve">1.03</w:t>
             </w:r>
           </w:p>
         </w:tc>
@@ -6598,6 +6721,7 @@
           </w:tcPr>
           <w:p>
             <w:pPr>
+              <w:pStyle w:val="Normal"/>
               <w:jc w:val="right"/>
               <w:pBdr>
                 <w:bottom w:val="none" w:sz="0" w:space="0" w:color="000000"/>
@@ -6627,7 +6751,7 @@
                 <w:szCs w:val="22"/>
                 <w:color w:val="000000"/>
               </w:rPr>
-              <w:t xml:space="preserve">0.51</w:t>
+              <w:t xml:space="preserve">0.82</w:t>
             </w:r>
           </w:p>
         </w:tc>
@@ -6650,6 +6774,7 @@
           </w:tcPr>
           <w:p>
             <w:pPr>
+              <w:pStyle w:val="Normal"/>
               <w:jc w:val="right"/>
               <w:pBdr>
                 <w:bottom w:val="none" w:sz="0" w:space="0" w:color="000000"/>
@@ -6679,7 +6804,7 @@
                 <w:szCs w:val="22"/>
                 <w:color w:val="000000"/>
               </w:rPr>
-              <w:t xml:space="preserve">4.78</w:t>
+              <w:t xml:space="preserve">1.29</w:t>
             </w:r>
           </w:p>
         </w:tc>

</xml_diff>